<commit_message>
Agregado manuales y librerias
</commit_message>
<xml_diff>
--- a/Documentos/AmbienteDesarrollo.docx
+++ b/Documentos/AmbienteDesarrollo.docx
@@ -44,7 +44,7 @@
                     <pic:cNvPicPr/>
                   </pic:nvPicPr>
                   <pic:blipFill>
-                    <a:blip r:embed="rId7" cstate="print">
+                    <a:blip r:embed="rId8" cstate="print">
                       <a:extLst>
                         <a:ext uri="{28A0092B-C50C-407E-A947-70E740481C1C}">
                           <a14:useLocalDpi xmlns:a14="http://schemas.microsoft.com/office/drawing/2010/main" val="0"/>
@@ -419,7 +419,7 @@
           <w:color w:val="000000"/>
         </w:rPr>
       </w:pPr>
-      <w:hyperlink r:id="rId8" w:tgtFrame="_blank" w:history="1">
+      <w:hyperlink r:id="rId9" w:tgtFrame="_blank" w:history="1">
         <w:r>
           <w:rPr>
             <w:rStyle w:val="Hipervnculo"/>
@@ -544,7 +544,7 @@
           <w:color w:val="000000"/>
         </w:rPr>
       </w:pPr>
-      <w:hyperlink r:id="rId9" w:tgtFrame="_blank" w:history="1">
+      <w:hyperlink r:id="rId10" w:tgtFrame="_blank" w:history="1">
         <w:r>
           <w:rPr>
             <w:rStyle w:val="Hipervnculo"/>
@@ -555,14 +555,177 @@
         </w:r>
       </w:hyperlink>
     </w:p>
-    <w:p>
+    <w:p/>
+    <w:p>
+      <w:pPr>
+        <w:pStyle w:val="Prrafodelista"/>
+        <w:numPr>
+          <w:ilvl w:val="0"/>
+          <w:numId w:val="3"/>
+        </w:numPr>
+      </w:pPr>
       <w:r>
         <w:t>Una vez instalada las herramientas procedemos abrir el código fuente.</w:t>
       </w:r>
     </w:p>
     <w:p>
+      <w:pPr>
+        <w:pStyle w:val="Prrafodelista"/>
+      </w:pPr>
       <w:r>
         <w:t>File/Open Project</w:t>
+      </w:r>
+      <w:r>
+        <w:t xml:space="preserve"> </w:t>
+      </w:r>
+    </w:p>
+    <w:p>
+      <w:pPr>
+        <w:pStyle w:val="Prrafodelista"/>
+      </w:pPr>
+    </w:p>
+    <w:p>
+      <w:pPr>
+        <w:pStyle w:val="Prrafodelista"/>
+      </w:pPr>
+      <w:r>
+        <w:rPr>
+          <w:noProof/>
+        </w:rPr>
+        <mc:AlternateContent>
+          <mc:Choice Requires="wps">
+            <w:drawing>
+              <wp:anchor distT="0" distB="0" distL="114300" distR="114300" simplePos="0" relativeHeight="251670528" behindDoc="0" locked="0" layoutInCell="1" allowOverlap="1" wp14:anchorId="3B56B2BB" wp14:editId="01B41CDE">
+                <wp:simplePos x="0" y="0"/>
+                <wp:positionH relativeFrom="column">
+                  <wp:posOffset>443865</wp:posOffset>
+                </wp:positionH>
+                <wp:positionV relativeFrom="paragraph">
+                  <wp:posOffset>454660</wp:posOffset>
+                </wp:positionV>
+                <wp:extent cx="1866900" cy="200025"/>
+                <wp:effectExtent l="19050" t="19050" r="19050" b="28575"/>
+                <wp:wrapNone/>
+                <wp:docPr id="22" name="Rectángulo 22"/>
+                <wp:cNvGraphicFramePr/>
+                <a:graphic xmlns:a="http://schemas.openxmlformats.org/drawingml/2006/main">
+                  <a:graphicData uri="http://schemas.microsoft.com/office/word/2010/wordprocessingShape">
+                    <wps:wsp>
+                      <wps:cNvSpPr/>
+                      <wps:spPr>
+                        <a:xfrm>
+                          <a:off x="0" y="0"/>
+                          <a:ext cx="1866900" cy="200025"/>
+                        </a:xfrm>
+                        <a:prstGeom prst="rect">
+                          <a:avLst/>
+                        </a:prstGeom>
+                        <a:noFill/>
+                        <a:ln w="28575">
+                          <a:solidFill>
+                            <a:srgbClr val="FF0000"/>
+                          </a:solidFill>
+                        </a:ln>
+                      </wps:spPr>
+                      <wps:style>
+                        <a:lnRef idx="2">
+                          <a:schemeClr val="accent1">
+                            <a:shade val="50000"/>
+                          </a:schemeClr>
+                        </a:lnRef>
+                        <a:fillRef idx="1">
+                          <a:schemeClr val="accent1"/>
+                        </a:fillRef>
+                        <a:effectRef idx="0">
+                          <a:schemeClr val="accent1"/>
+                        </a:effectRef>
+                        <a:fontRef idx="minor">
+                          <a:schemeClr val="lt1"/>
+                        </a:fontRef>
+                      </wps:style>
+                      <wps:bodyPr rot="0" spcFirstLastPara="0" vertOverflow="overflow" horzOverflow="overflow" vert="horz" wrap="square" lIns="91440" tIns="45720" rIns="91440" bIns="45720" numCol="1" spcCol="0" rtlCol="0" fromWordArt="0" anchor="ctr" anchorCtr="0" forceAA="0" compatLnSpc="1">
+                        <a:prstTxWarp prst="textNoShape">
+                          <a:avLst/>
+                        </a:prstTxWarp>
+                        <a:noAutofit/>
+                      </wps:bodyPr>
+                    </wps:wsp>
+                  </a:graphicData>
+                </a:graphic>
+                <wp14:sizeRelH relativeFrom="margin">
+                  <wp14:pctWidth>0</wp14:pctWidth>
+                </wp14:sizeRelH>
+                <wp14:sizeRelV relativeFrom="margin">
+                  <wp14:pctHeight>0</wp14:pctHeight>
+                </wp14:sizeRelV>
+              </wp:anchor>
+            </w:drawing>
+          </mc:Choice>
+          <mc:Fallback>
+            <w:pict>
+              <v:rect w14:anchorId="76EE3755" id="Rectángulo 22" o:spid="_x0000_s1026" style="position:absolute;margin-left:34.95pt;margin-top:35.8pt;width:147pt;height:15.75pt;z-index:251670528;visibility:visible;mso-wrap-style:square;mso-width-percent:0;mso-height-percent:0;mso-wrap-distance-left:9pt;mso-wrap-distance-top:0;mso-wrap-distance-right:9pt;mso-wrap-distance-bottom:0;mso-position-horizontal:absolute;mso-position-horizontal-relative:text;mso-position-vertical:absolute;mso-position-vertical-relative:text;mso-width-percent:0;mso-height-percent:0;mso-width-relative:margin;mso-height-relative:margin;v-text-anchor:middle" o:gfxdata="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" filled="f" strokecolor="red" strokeweight="2.25pt"/>
+            </w:pict>
+          </mc:Fallback>
+        </mc:AlternateContent>
+      </w:r>
+      <w:r>
+        <w:rPr>
+          <w:noProof/>
+        </w:rPr>
+        <w:drawing>
+          <wp:inline distT="0" distB="0" distL="0" distR="0" wp14:anchorId="380AAECE" wp14:editId="4363AA58">
+            <wp:extent cx="3752850" cy="3116206"/>
+            <wp:effectExtent l="0" t="0" r="0" b="8255"/>
+            <wp:docPr id="5" name="Imagen 5"/>
+            <wp:cNvGraphicFramePr>
+              <a:graphicFrameLocks xmlns:a="http://schemas.openxmlformats.org/drawingml/2006/main" noChangeAspect="1"/>
+            </wp:cNvGraphicFramePr>
+            <a:graphic xmlns:a="http://schemas.openxmlformats.org/drawingml/2006/main">
+              <a:graphicData uri="http://schemas.openxmlformats.org/drawingml/2006/picture">
+                <pic:pic xmlns:pic="http://schemas.openxmlformats.org/drawingml/2006/picture">
+                  <pic:nvPicPr>
+                    <pic:cNvPr id="1" name=""/>
+                    <pic:cNvPicPr/>
+                  </pic:nvPicPr>
+                  <pic:blipFill rotWithShape="1">
+                    <a:blip r:embed="rId11"/>
+                    <a:srcRect r="80245" b="41681"/>
+                    <a:stretch/>
+                  </pic:blipFill>
+                  <pic:spPr bwMode="auto">
+                    <a:xfrm>
+                      <a:off x="0" y="0"/>
+                      <a:ext cx="3763655" cy="3125178"/>
+                    </a:xfrm>
+                    <a:prstGeom prst="rect">
+                      <a:avLst/>
+                    </a:prstGeom>
+                    <a:ln>
+                      <a:noFill/>
+                    </a:ln>
+                    <a:extLst>
+                      <a:ext uri="{53640926-AAD7-44D8-BBD7-CCE9431645EC}">
+                        <a14:shadowObscured xmlns:a14="http://schemas.microsoft.com/office/drawing/2010/main"/>
+                      </a:ext>
+                    </a:extLst>
+                  </pic:spPr>
+                </pic:pic>
+              </a:graphicData>
+            </a:graphic>
+          </wp:inline>
+        </w:drawing>
+      </w:r>
+    </w:p>
+    <w:p>
+      <w:pPr>
+        <w:pStyle w:val="Prrafodelista"/>
+        <w:numPr>
+          <w:ilvl w:val="0"/>
+          <w:numId w:val="3"/>
+        </w:numPr>
+      </w:pPr>
+      <w:r>
+        <w:t>Buscamos la localización de nuestro proyecto y damos clic en Open Project.</w:t>
       </w:r>
     </w:p>
     <w:p>
@@ -589,7 +752,7 @@
                     <pic:cNvPicPr/>
                   </pic:nvPicPr>
                   <pic:blipFill rotWithShape="1">
-                    <a:blip r:embed="rId10"/>
+                    <a:blip r:embed="rId12"/>
                     <a:srcRect l="38523" t="34851"/>
                     <a:stretch/>
                   </pic:blipFill>
@@ -618,9 +781,24 @@
       </w:r>
     </w:p>
     <w:p/>
-    <w:p>
-      <w:r>
-        <w:t>Seleccionamos el código fuente  y tendremos listo para codificar</w:t>
+    <w:p/>
+    <w:p>
+      <w:pPr>
+        <w:pStyle w:val="Prrafodelista"/>
+        <w:numPr>
+          <w:ilvl w:val="0"/>
+          <w:numId w:val="3"/>
+        </w:numPr>
+      </w:pPr>
+      <w:r>
+        <w:lastRenderedPageBreak/>
+        <w:t xml:space="preserve">Seleccionamos el código </w:t>
+      </w:r>
+      <w:r>
+        <w:t>fuente y</w:t>
+      </w:r>
+      <w:r>
+        <w:t xml:space="preserve"> tendremos listo para codificar</w:t>
       </w:r>
     </w:p>
     <w:p>
@@ -631,11 +809,1238 @@
         <w:rPr>
           <w:noProof/>
         </w:rPr>
+        <mc:AlternateContent>
+          <mc:Choice Requires="wps">
+            <w:drawing>
+              <wp:anchor distT="0" distB="0" distL="114300" distR="114300" simplePos="0" relativeHeight="251668480" behindDoc="0" locked="0" layoutInCell="1" allowOverlap="1" wp14:anchorId="29DC96B0" wp14:editId="60441FAD">
+                <wp:simplePos x="0" y="0"/>
+                <wp:positionH relativeFrom="column">
+                  <wp:posOffset>1186815</wp:posOffset>
+                </wp:positionH>
+                <wp:positionV relativeFrom="paragraph">
+                  <wp:posOffset>148590</wp:posOffset>
+                </wp:positionV>
+                <wp:extent cx="1466850" cy="257175"/>
+                <wp:effectExtent l="19050" t="19050" r="19050" b="28575"/>
+                <wp:wrapNone/>
+                <wp:docPr id="21" name="Rectángulo 21"/>
+                <wp:cNvGraphicFramePr/>
+                <a:graphic xmlns:a="http://schemas.openxmlformats.org/drawingml/2006/main">
+                  <a:graphicData uri="http://schemas.microsoft.com/office/word/2010/wordprocessingShape">
+                    <wps:wsp>
+                      <wps:cNvSpPr/>
+                      <wps:spPr>
+                        <a:xfrm>
+                          <a:off x="0" y="0"/>
+                          <a:ext cx="1466850" cy="257175"/>
+                        </a:xfrm>
+                        <a:prstGeom prst="rect">
+                          <a:avLst/>
+                        </a:prstGeom>
+                        <a:noFill/>
+                        <a:ln w="28575">
+                          <a:solidFill>
+                            <a:srgbClr val="FF0000"/>
+                          </a:solidFill>
+                        </a:ln>
+                      </wps:spPr>
+                      <wps:style>
+                        <a:lnRef idx="2">
+                          <a:schemeClr val="accent1">
+                            <a:shade val="50000"/>
+                          </a:schemeClr>
+                        </a:lnRef>
+                        <a:fillRef idx="1">
+                          <a:schemeClr val="accent1"/>
+                        </a:fillRef>
+                        <a:effectRef idx="0">
+                          <a:schemeClr val="accent1"/>
+                        </a:effectRef>
+                        <a:fontRef idx="minor">
+                          <a:schemeClr val="lt1"/>
+                        </a:fontRef>
+                      </wps:style>
+                      <wps:bodyPr rot="0" spcFirstLastPara="0" vertOverflow="overflow" horzOverflow="overflow" vert="horz" wrap="square" lIns="91440" tIns="45720" rIns="91440" bIns="45720" numCol="1" spcCol="0" rtlCol="0" fromWordArt="0" anchor="ctr" anchorCtr="0" forceAA="0" compatLnSpc="1">
+                        <a:prstTxWarp prst="textNoShape">
+                          <a:avLst/>
+                        </a:prstTxWarp>
+                        <a:noAutofit/>
+                      </wps:bodyPr>
+                    </wps:wsp>
+                  </a:graphicData>
+                </a:graphic>
+                <wp14:sizeRelH relativeFrom="margin">
+                  <wp14:pctWidth>0</wp14:pctWidth>
+                </wp14:sizeRelH>
+                <wp14:sizeRelV relativeFrom="margin">
+                  <wp14:pctHeight>0</wp14:pctHeight>
+                </wp14:sizeRelV>
+              </wp:anchor>
+            </w:drawing>
+          </mc:Choice>
+          <mc:Fallback>
+            <w:pict>
+              <v:rect w14:anchorId="5323D9C5" id="Rectángulo 21" o:spid="_x0000_s1026" style="position:absolute;margin-left:93.45pt;margin-top:11.7pt;width:115.5pt;height:20.25pt;z-index:251668480;visibility:visible;mso-wrap-style:square;mso-width-percent:0;mso-height-percent:0;mso-wrap-distance-left:9pt;mso-wrap-distance-top:0;mso-wrap-distance-right:9pt;mso-wrap-distance-bottom:0;mso-position-horizontal:absolute;mso-position-horizontal-relative:text;mso-position-vertical:absolute;mso-position-vertical-relative:text;mso-width-percent:0;mso-height-percent:0;mso-width-relative:margin;mso-height-relative:margin;v-text-anchor:middle" o:gfxdata="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" filled="f" strokecolor="red" strokeweight="2.25pt"/>
+            </w:pict>
+          </mc:Fallback>
+        </mc:AlternateContent>
+      </w:r>
+      <w:r>
+        <w:rPr>
+          <w:noProof/>
+        </w:rPr>
         <w:drawing>
-          <wp:inline distT="0" distB="0" distL="0" distR="0" wp14:anchorId="6DFFC11A" wp14:editId="228CA9B7">
-            <wp:extent cx="5400040" cy="2881630"/>
+          <wp:inline distT="0" distB="0" distL="0" distR="0" wp14:anchorId="60375354" wp14:editId="47810835">
+            <wp:extent cx="2962688" cy="2305372"/>
             <wp:effectExtent l="0" t="0" r="0" b="0"/>
-            <wp:docPr id="2" name="Imagen 2"/>
+            <wp:docPr id="6" name="Imagen 6" descr="Interfaz de usuario gráfica, Texto, Aplicación&#10;&#10;Descripción generada automáticamente"/>
+            <wp:cNvGraphicFramePr>
+              <a:graphicFrameLocks xmlns:a="http://schemas.openxmlformats.org/drawingml/2006/main" noChangeAspect="1"/>
+            </wp:cNvGraphicFramePr>
+            <a:graphic xmlns:a="http://schemas.openxmlformats.org/drawingml/2006/main">
+              <a:graphicData uri="http://schemas.openxmlformats.org/drawingml/2006/picture">
+                <pic:pic xmlns:pic="http://schemas.openxmlformats.org/drawingml/2006/picture">
+                  <pic:nvPicPr>
+                    <pic:cNvPr id="6" name="Imagen 6" descr="Interfaz de usuario gráfica, Texto, Aplicación&#10;&#10;Descripción generada automáticamente"/>
+                    <pic:cNvPicPr/>
+                  </pic:nvPicPr>
+                  <pic:blipFill>
+                    <a:blip r:embed="rId13"/>
+                    <a:stretch>
+                      <a:fillRect/>
+                    </a:stretch>
+                  </pic:blipFill>
+                  <pic:spPr>
+                    <a:xfrm>
+                      <a:off x="0" y="0"/>
+                      <a:ext cx="2962688" cy="2305372"/>
+                    </a:xfrm>
+                    <a:prstGeom prst="rect">
+                      <a:avLst/>
+                    </a:prstGeom>
+                  </pic:spPr>
+                </pic:pic>
+              </a:graphicData>
+            </a:graphic>
+          </wp:inline>
+        </w:drawing>
+      </w:r>
+    </w:p>
+    <w:p>
+      <w:pPr>
+        <w:rPr>
+          <w:b/>
+          <w:bCs/>
+        </w:rPr>
+      </w:pPr>
+      <w:r>
+        <w:rPr>
+          <w:b/>
+          <w:bCs/>
+        </w:rPr>
+        <w:t>Corrección de Errores</w:t>
+      </w:r>
+    </w:p>
+    <w:p>
+      <w:pPr>
+        <w:pStyle w:val="Prrafodelista"/>
+        <w:numPr>
+          <w:ilvl w:val="0"/>
+          <w:numId w:val="4"/>
+        </w:numPr>
+      </w:pPr>
+      <w:r>
+        <w:t xml:space="preserve">Damos clic derecho en el proyecto y seleccionamos la opción </w:t>
+      </w:r>
+      <w:proofErr w:type="spellStart"/>
+      <w:r>
+        <w:t>Properties</w:t>
+      </w:r>
+      <w:proofErr w:type="spellEnd"/>
+      <w:r>
+        <w:t>.</w:t>
+      </w:r>
+    </w:p>
+    <w:p>
+      <w:pPr>
+        <w:jc w:val="center"/>
+      </w:pPr>
+      <w:r>
+        <w:rPr>
+          <w:noProof/>
+        </w:rPr>
+        <mc:AlternateContent>
+          <mc:Choice Requires="wps">
+            <w:drawing>
+              <wp:anchor distT="0" distB="0" distL="114300" distR="114300" simplePos="0" relativeHeight="251666432" behindDoc="0" locked="0" layoutInCell="1" allowOverlap="1" wp14:anchorId="439B930C" wp14:editId="23957A17">
+                <wp:simplePos x="0" y="0"/>
+                <wp:positionH relativeFrom="column">
+                  <wp:posOffset>2082165</wp:posOffset>
+                </wp:positionH>
+                <wp:positionV relativeFrom="paragraph">
+                  <wp:posOffset>3948430</wp:posOffset>
+                </wp:positionV>
+                <wp:extent cx="1685925" cy="200025"/>
+                <wp:effectExtent l="19050" t="19050" r="28575" b="28575"/>
+                <wp:wrapNone/>
+                <wp:docPr id="20" name="Rectángulo 20"/>
+                <wp:cNvGraphicFramePr/>
+                <a:graphic xmlns:a="http://schemas.openxmlformats.org/drawingml/2006/main">
+                  <a:graphicData uri="http://schemas.microsoft.com/office/word/2010/wordprocessingShape">
+                    <wps:wsp>
+                      <wps:cNvSpPr/>
+                      <wps:spPr>
+                        <a:xfrm>
+                          <a:off x="0" y="0"/>
+                          <a:ext cx="1685925" cy="200025"/>
+                        </a:xfrm>
+                        <a:prstGeom prst="rect">
+                          <a:avLst/>
+                        </a:prstGeom>
+                        <a:noFill/>
+                        <a:ln w="28575">
+                          <a:solidFill>
+                            <a:srgbClr val="FF0000"/>
+                          </a:solidFill>
+                        </a:ln>
+                      </wps:spPr>
+                      <wps:style>
+                        <a:lnRef idx="2">
+                          <a:schemeClr val="accent1">
+                            <a:shade val="50000"/>
+                          </a:schemeClr>
+                        </a:lnRef>
+                        <a:fillRef idx="1">
+                          <a:schemeClr val="accent1"/>
+                        </a:fillRef>
+                        <a:effectRef idx="0">
+                          <a:schemeClr val="accent1"/>
+                        </a:effectRef>
+                        <a:fontRef idx="minor">
+                          <a:schemeClr val="lt1"/>
+                        </a:fontRef>
+                      </wps:style>
+                      <wps:bodyPr rot="0" spcFirstLastPara="0" vertOverflow="overflow" horzOverflow="overflow" vert="horz" wrap="square" lIns="91440" tIns="45720" rIns="91440" bIns="45720" numCol="1" spcCol="0" rtlCol="0" fromWordArt="0" anchor="ctr" anchorCtr="0" forceAA="0" compatLnSpc="1">
+                        <a:prstTxWarp prst="textNoShape">
+                          <a:avLst/>
+                        </a:prstTxWarp>
+                        <a:noAutofit/>
+                      </wps:bodyPr>
+                    </wps:wsp>
+                  </a:graphicData>
+                </a:graphic>
+                <wp14:sizeRelH relativeFrom="margin">
+                  <wp14:pctWidth>0</wp14:pctWidth>
+                </wp14:sizeRelH>
+                <wp14:sizeRelV relativeFrom="margin">
+                  <wp14:pctHeight>0</wp14:pctHeight>
+                </wp14:sizeRelV>
+              </wp:anchor>
+            </w:drawing>
+          </mc:Choice>
+          <mc:Fallback>
+            <w:pict>
+              <v:rect w14:anchorId="3CE58CB1" id="Rectángulo 20" o:spid="_x0000_s1026" style="position:absolute;margin-left:163.95pt;margin-top:310.9pt;width:132.75pt;height:15.75pt;z-index:251666432;visibility:visible;mso-wrap-style:square;mso-width-percent:0;mso-height-percent:0;mso-wrap-distance-left:9pt;mso-wrap-distance-top:0;mso-wrap-distance-right:9pt;mso-wrap-distance-bottom:0;mso-position-horizontal:absolute;mso-position-horizontal-relative:text;mso-position-vertical:absolute;mso-position-vertical-relative:text;mso-width-percent:0;mso-height-percent:0;mso-width-relative:margin;mso-height-relative:margin;v-text-anchor:middle" o:gfxdata="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" filled="f" strokecolor="red" strokeweight="2.25pt"/>
+            </w:pict>
+          </mc:Fallback>
+        </mc:AlternateContent>
+      </w:r>
+      <w:r>
+        <w:rPr>
+          <w:noProof/>
+        </w:rPr>
+        <w:drawing>
+          <wp:inline distT="0" distB="0" distL="0" distR="0" wp14:anchorId="6B1745B6" wp14:editId="5CD4A22B">
+            <wp:extent cx="2633472" cy="4469242"/>
+            <wp:effectExtent l="0" t="0" r="0" b="7620"/>
+            <wp:docPr id="9" name="Imagen 9" descr="Captura de pantalla de un celular&#10;&#10;Descripción generada automáticamente"/>
+            <wp:cNvGraphicFramePr>
+              <a:graphicFrameLocks xmlns:a="http://schemas.openxmlformats.org/drawingml/2006/main" noChangeAspect="1"/>
+            </wp:cNvGraphicFramePr>
+            <a:graphic xmlns:a="http://schemas.openxmlformats.org/drawingml/2006/main">
+              <a:graphicData uri="http://schemas.openxmlformats.org/drawingml/2006/picture">
+                <pic:pic xmlns:pic="http://schemas.openxmlformats.org/drawingml/2006/picture">
+                  <pic:nvPicPr>
+                    <pic:cNvPr id="9" name="Imagen 9" descr="Captura de pantalla de un celular&#10;&#10;Descripción generada automáticamente"/>
+                    <pic:cNvPicPr/>
+                  </pic:nvPicPr>
+                  <pic:blipFill rotWithShape="1">
+                    <a:blip r:embed="rId14"/>
+                    <a:srcRect r="87944" b="27258"/>
+                    <a:stretch/>
+                  </pic:blipFill>
+                  <pic:spPr bwMode="auto">
+                    <a:xfrm>
+                      <a:off x="0" y="0"/>
+                      <a:ext cx="2640437" cy="4481063"/>
+                    </a:xfrm>
+                    <a:prstGeom prst="rect">
+                      <a:avLst/>
+                    </a:prstGeom>
+                    <a:ln>
+                      <a:noFill/>
+                    </a:ln>
+                    <a:extLst>
+                      <a:ext uri="{53640926-AAD7-44D8-BBD7-CCE9431645EC}">
+                        <a14:shadowObscured xmlns:a14="http://schemas.microsoft.com/office/drawing/2010/main"/>
+                      </a:ext>
+                    </a:extLst>
+                  </pic:spPr>
+                </pic:pic>
+              </a:graphicData>
+            </a:graphic>
+          </wp:inline>
+        </w:drawing>
+      </w:r>
+    </w:p>
+    <w:p>
+      <w:pPr>
+        <w:jc w:val="center"/>
+      </w:pPr>
+      <w:r>
+        <w:rPr>
+          <w:noProof/>
+        </w:rPr>
+        <w:lastRenderedPageBreak/>
+        <mc:AlternateContent>
+          <mc:Choice Requires="wps">
+            <w:drawing>
+              <wp:anchor distT="0" distB="0" distL="114300" distR="114300" simplePos="0" relativeHeight="251672576" behindDoc="0" locked="0" layoutInCell="1" allowOverlap="1" wp14:anchorId="7DD09225" wp14:editId="20135E46">
+                <wp:simplePos x="0" y="0"/>
+                <wp:positionH relativeFrom="column">
+                  <wp:posOffset>139065</wp:posOffset>
+                </wp:positionH>
+                <wp:positionV relativeFrom="paragraph">
+                  <wp:posOffset>643890</wp:posOffset>
+                </wp:positionV>
+                <wp:extent cx="904875" cy="133350"/>
+                <wp:effectExtent l="19050" t="19050" r="28575" b="19050"/>
+                <wp:wrapNone/>
+                <wp:docPr id="23" name="Rectángulo 23"/>
+                <wp:cNvGraphicFramePr/>
+                <a:graphic xmlns:a="http://schemas.openxmlformats.org/drawingml/2006/main">
+                  <a:graphicData uri="http://schemas.microsoft.com/office/word/2010/wordprocessingShape">
+                    <wps:wsp>
+                      <wps:cNvSpPr/>
+                      <wps:spPr>
+                        <a:xfrm>
+                          <a:off x="0" y="0"/>
+                          <a:ext cx="904875" cy="133350"/>
+                        </a:xfrm>
+                        <a:prstGeom prst="rect">
+                          <a:avLst/>
+                        </a:prstGeom>
+                        <a:noFill/>
+                        <a:ln w="28575">
+                          <a:solidFill>
+                            <a:srgbClr val="FF0000"/>
+                          </a:solidFill>
+                        </a:ln>
+                      </wps:spPr>
+                      <wps:style>
+                        <a:lnRef idx="2">
+                          <a:schemeClr val="accent1">
+                            <a:shade val="50000"/>
+                          </a:schemeClr>
+                        </a:lnRef>
+                        <a:fillRef idx="1">
+                          <a:schemeClr val="accent1"/>
+                        </a:fillRef>
+                        <a:effectRef idx="0">
+                          <a:schemeClr val="accent1"/>
+                        </a:effectRef>
+                        <a:fontRef idx="minor">
+                          <a:schemeClr val="lt1"/>
+                        </a:fontRef>
+                      </wps:style>
+                      <wps:bodyPr rot="0" spcFirstLastPara="0" vertOverflow="overflow" horzOverflow="overflow" vert="horz" wrap="square" lIns="91440" tIns="45720" rIns="91440" bIns="45720" numCol="1" spcCol="0" rtlCol="0" fromWordArt="0" anchor="ctr" anchorCtr="0" forceAA="0" compatLnSpc="1">
+                        <a:prstTxWarp prst="textNoShape">
+                          <a:avLst/>
+                        </a:prstTxWarp>
+                        <a:noAutofit/>
+                      </wps:bodyPr>
+                    </wps:wsp>
+                  </a:graphicData>
+                </a:graphic>
+                <wp14:sizeRelH relativeFrom="margin">
+                  <wp14:pctWidth>0</wp14:pctWidth>
+                </wp14:sizeRelH>
+                <wp14:sizeRelV relativeFrom="margin">
+                  <wp14:pctHeight>0</wp14:pctHeight>
+                </wp14:sizeRelV>
+              </wp:anchor>
+            </w:drawing>
+          </mc:Choice>
+          <mc:Fallback>
+            <w:pict>
+              <v:rect w14:anchorId="6196C68D" id="Rectángulo 23" o:spid="_x0000_s1026" style="position:absolute;margin-left:10.95pt;margin-top:50.7pt;width:71.25pt;height:10.5pt;z-index:251672576;visibility:visible;mso-wrap-style:square;mso-width-percent:0;mso-height-percent:0;mso-wrap-distance-left:9pt;mso-wrap-distance-top:0;mso-wrap-distance-right:9pt;mso-wrap-distance-bottom:0;mso-position-horizontal:absolute;mso-position-horizontal-relative:text;mso-position-vertical:absolute;mso-position-vertical-relative:text;mso-width-percent:0;mso-height-percent:0;mso-width-relative:margin;mso-height-relative:margin;v-text-anchor:middle" o:gfxdata="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" filled="f" strokecolor="red" strokeweight="2.25pt"/>
+            </w:pict>
+          </mc:Fallback>
+        </mc:AlternateContent>
+      </w:r>
+      <w:r>
+        <w:rPr>
+          <w:noProof/>
+        </w:rPr>
+        <w:drawing>
+          <wp:inline distT="0" distB="0" distL="0" distR="0" wp14:anchorId="732D76B7" wp14:editId="6A526E8F">
+            <wp:extent cx="5400040" cy="3787140"/>
+            <wp:effectExtent l="0" t="0" r="0" b="3810"/>
+            <wp:docPr id="10" name="Imagen 10" descr="Interfaz de usuario gráfica, Aplicación&#10;&#10;Descripción generada automáticamente"/>
+            <wp:cNvGraphicFramePr>
+              <a:graphicFrameLocks xmlns:a="http://schemas.openxmlformats.org/drawingml/2006/main" noChangeAspect="1"/>
+            </wp:cNvGraphicFramePr>
+            <a:graphic xmlns:a="http://schemas.openxmlformats.org/drawingml/2006/main">
+              <a:graphicData uri="http://schemas.openxmlformats.org/drawingml/2006/picture">
+                <pic:pic xmlns:pic="http://schemas.openxmlformats.org/drawingml/2006/picture">
+                  <pic:nvPicPr>
+                    <pic:cNvPr id="10" name="Imagen 10" descr="Interfaz de usuario gráfica, Aplicación&#10;&#10;Descripción generada automáticamente"/>
+                    <pic:cNvPicPr/>
+                  </pic:nvPicPr>
+                  <pic:blipFill>
+                    <a:blip r:embed="rId15"/>
+                    <a:stretch>
+                      <a:fillRect/>
+                    </a:stretch>
+                  </pic:blipFill>
+                  <pic:spPr>
+                    <a:xfrm>
+                      <a:off x="0" y="0"/>
+                      <a:ext cx="5400040" cy="3787140"/>
+                    </a:xfrm>
+                    <a:prstGeom prst="rect">
+                      <a:avLst/>
+                    </a:prstGeom>
+                  </pic:spPr>
+                </pic:pic>
+              </a:graphicData>
+            </a:graphic>
+          </wp:inline>
+        </w:drawing>
+      </w:r>
+    </w:p>
+    <w:p>
+      <w:pPr>
+        <w:jc w:val="center"/>
+      </w:pPr>
+    </w:p>
+    <w:p>
+      <w:pPr>
+        <w:pStyle w:val="Prrafodelista"/>
+        <w:numPr>
+          <w:ilvl w:val="0"/>
+          <w:numId w:val="4"/>
+        </w:numPr>
+      </w:pPr>
+      <w:r>
+        <w:t xml:space="preserve">Seleccionamos la opción </w:t>
+      </w:r>
+      <w:proofErr w:type="spellStart"/>
+      <w:r>
+        <w:t>libraries</w:t>
+      </w:r>
+      <w:proofErr w:type="spellEnd"/>
+      <w:r>
+        <w:t>.</w:t>
+      </w:r>
+    </w:p>
+    <w:p>
+      <w:pPr>
+        <w:pStyle w:val="Prrafodelista"/>
+      </w:pPr>
+    </w:p>
+    <w:p>
+      <w:pPr>
+        <w:pStyle w:val="Prrafodelista"/>
+      </w:pPr>
+      <w:r>
+        <w:rPr>
+          <w:noProof/>
+        </w:rPr>
+        <w:drawing>
+          <wp:inline distT="0" distB="0" distL="0" distR="0" wp14:anchorId="613EE25F" wp14:editId="11ED1C2E">
+            <wp:extent cx="5400040" cy="3808730"/>
+            <wp:effectExtent l="0" t="0" r="0" b="1270"/>
+            <wp:docPr id="2" name="Imagen 2" descr="Interfaz de usuario gráfica, Texto, Aplicación&#10;&#10;Descripción generada automáticamente"/>
+            <wp:cNvGraphicFramePr>
+              <a:graphicFrameLocks xmlns:a="http://schemas.openxmlformats.org/drawingml/2006/main" noChangeAspect="1"/>
+            </wp:cNvGraphicFramePr>
+            <a:graphic xmlns:a="http://schemas.openxmlformats.org/drawingml/2006/main">
+              <a:graphicData uri="http://schemas.openxmlformats.org/drawingml/2006/picture">
+                <pic:pic xmlns:pic="http://schemas.openxmlformats.org/drawingml/2006/picture">
+                  <pic:nvPicPr>
+                    <pic:cNvPr id="2" name="Imagen 2" descr="Interfaz de usuario gráfica, Texto, Aplicación&#10;&#10;Descripción generada automáticamente"/>
+                    <pic:cNvPicPr/>
+                  </pic:nvPicPr>
+                  <pic:blipFill>
+                    <a:blip r:embed="rId16"/>
+                    <a:stretch>
+                      <a:fillRect/>
+                    </a:stretch>
+                  </pic:blipFill>
+                  <pic:spPr>
+                    <a:xfrm>
+                      <a:off x="0" y="0"/>
+                      <a:ext cx="5400040" cy="3808730"/>
+                    </a:xfrm>
+                    <a:prstGeom prst="rect">
+                      <a:avLst/>
+                    </a:prstGeom>
+                  </pic:spPr>
+                </pic:pic>
+              </a:graphicData>
+            </a:graphic>
+          </wp:inline>
+        </w:drawing>
+      </w:r>
+    </w:p>
+    <w:p>
+      <w:pPr>
+        <w:pStyle w:val="Prrafodelista"/>
+      </w:pPr>
+    </w:p>
+    <w:p>
+      <w:pPr>
+        <w:pStyle w:val="Prrafodelista"/>
+        <w:numPr>
+          <w:ilvl w:val="0"/>
+          <w:numId w:val="4"/>
+        </w:numPr>
+      </w:pPr>
+      <w:r>
+        <w:lastRenderedPageBreak/>
+        <w:t xml:space="preserve">Seleccionamos Jasper y ZK y damos clic en </w:t>
+      </w:r>
+      <w:proofErr w:type="spellStart"/>
+      <w:r>
+        <w:t>remove</w:t>
+      </w:r>
+      <w:proofErr w:type="spellEnd"/>
+    </w:p>
+    <w:p>
+      <w:r>
+        <w:rPr>
+          <w:noProof/>
+        </w:rPr>
+        <mc:AlternateContent>
+          <mc:Choice Requires="wps">
+            <w:drawing>
+              <wp:anchor distT="0" distB="0" distL="114300" distR="114300" simplePos="0" relativeHeight="251664384" behindDoc="0" locked="0" layoutInCell="1" allowOverlap="1" wp14:anchorId="7B53DFDB" wp14:editId="5E726983">
+                <wp:simplePos x="0" y="0"/>
+                <wp:positionH relativeFrom="column">
+                  <wp:posOffset>4415790</wp:posOffset>
+                </wp:positionH>
+                <wp:positionV relativeFrom="paragraph">
+                  <wp:posOffset>1710690</wp:posOffset>
+                </wp:positionV>
+                <wp:extent cx="609600" cy="209550"/>
+                <wp:effectExtent l="19050" t="19050" r="19050" b="19050"/>
+                <wp:wrapNone/>
+                <wp:docPr id="19" name="Rectángulo 19"/>
+                <wp:cNvGraphicFramePr/>
+                <a:graphic xmlns:a="http://schemas.openxmlformats.org/drawingml/2006/main">
+                  <a:graphicData uri="http://schemas.microsoft.com/office/word/2010/wordprocessingShape">
+                    <wps:wsp>
+                      <wps:cNvSpPr/>
+                      <wps:spPr>
+                        <a:xfrm>
+                          <a:off x="0" y="0"/>
+                          <a:ext cx="609600" cy="209550"/>
+                        </a:xfrm>
+                        <a:prstGeom prst="rect">
+                          <a:avLst/>
+                        </a:prstGeom>
+                        <a:noFill/>
+                        <a:ln w="28575">
+                          <a:solidFill>
+                            <a:srgbClr val="FF0000"/>
+                          </a:solidFill>
+                        </a:ln>
+                      </wps:spPr>
+                      <wps:style>
+                        <a:lnRef idx="2">
+                          <a:schemeClr val="accent1">
+                            <a:shade val="50000"/>
+                          </a:schemeClr>
+                        </a:lnRef>
+                        <a:fillRef idx="1">
+                          <a:schemeClr val="accent1"/>
+                        </a:fillRef>
+                        <a:effectRef idx="0">
+                          <a:schemeClr val="accent1"/>
+                        </a:effectRef>
+                        <a:fontRef idx="minor">
+                          <a:schemeClr val="lt1"/>
+                        </a:fontRef>
+                      </wps:style>
+                      <wps:bodyPr rot="0" spcFirstLastPara="0" vertOverflow="overflow" horzOverflow="overflow" vert="horz" wrap="square" lIns="91440" tIns="45720" rIns="91440" bIns="45720" numCol="1" spcCol="0" rtlCol="0" fromWordArt="0" anchor="ctr" anchorCtr="0" forceAA="0" compatLnSpc="1">
+                        <a:prstTxWarp prst="textNoShape">
+                          <a:avLst/>
+                        </a:prstTxWarp>
+                        <a:noAutofit/>
+                      </wps:bodyPr>
+                    </wps:wsp>
+                  </a:graphicData>
+                </a:graphic>
+                <wp14:sizeRelH relativeFrom="margin">
+                  <wp14:pctWidth>0</wp14:pctWidth>
+                </wp14:sizeRelH>
+                <wp14:sizeRelV relativeFrom="margin">
+                  <wp14:pctHeight>0</wp14:pctHeight>
+                </wp14:sizeRelV>
+              </wp:anchor>
+            </w:drawing>
+          </mc:Choice>
+          <mc:Fallback>
+            <w:pict>
+              <v:rect w14:anchorId="3A34578D" id="Rectángulo 19" o:spid="_x0000_s1026" style="position:absolute;margin-left:347.7pt;margin-top:134.7pt;width:48pt;height:16.5pt;z-index:251664384;visibility:visible;mso-wrap-style:square;mso-width-percent:0;mso-height-percent:0;mso-wrap-distance-left:9pt;mso-wrap-distance-top:0;mso-wrap-distance-right:9pt;mso-wrap-distance-bottom:0;mso-position-horizontal:absolute;mso-position-horizontal-relative:text;mso-position-vertical:absolute;mso-position-vertical-relative:text;mso-width-percent:0;mso-height-percent:0;mso-width-relative:margin;mso-height-relative:margin;v-text-anchor:middle" o:gfxdata="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" filled="f" strokecolor="red" strokeweight="2.25pt"/>
+            </w:pict>
+          </mc:Fallback>
+        </mc:AlternateContent>
+      </w:r>
+      <w:r>
+        <w:rPr>
+          <w:noProof/>
+        </w:rPr>
+        <w:drawing>
+          <wp:inline distT="0" distB="0" distL="0" distR="0" wp14:anchorId="34A6C059" wp14:editId="76B3A0C7">
+            <wp:extent cx="5324475" cy="3818933"/>
+            <wp:effectExtent l="0" t="0" r="0" b="0"/>
+            <wp:docPr id="8" name="Imagen 8" descr="Captura de pantalla de computadora&#10;&#10;Descripción generada automáticamente"/>
+            <wp:cNvGraphicFramePr>
+              <a:graphicFrameLocks xmlns:a="http://schemas.openxmlformats.org/drawingml/2006/main" noChangeAspect="1"/>
+            </wp:cNvGraphicFramePr>
+            <a:graphic xmlns:a="http://schemas.openxmlformats.org/drawingml/2006/main">
+              <a:graphicData uri="http://schemas.openxmlformats.org/drawingml/2006/picture">
+                <pic:pic xmlns:pic="http://schemas.openxmlformats.org/drawingml/2006/picture">
+                  <pic:nvPicPr>
+                    <pic:cNvPr id="8" name="Imagen 8" descr="Captura de pantalla de computadora&#10;&#10;Descripción generada automáticamente"/>
+                    <pic:cNvPicPr/>
+                  </pic:nvPicPr>
+                  <pic:blipFill rotWithShape="1">
+                    <a:blip r:embed="rId17"/>
+                    <a:srcRect l="9878" t="15050" r="64546" b="19733"/>
+                    <a:stretch/>
+                  </pic:blipFill>
+                  <pic:spPr bwMode="auto">
+                    <a:xfrm>
+                      <a:off x="0" y="0"/>
+                      <a:ext cx="5343604" cy="3832653"/>
+                    </a:xfrm>
+                    <a:prstGeom prst="rect">
+                      <a:avLst/>
+                    </a:prstGeom>
+                    <a:ln>
+                      <a:noFill/>
+                    </a:ln>
+                    <a:extLst>
+                      <a:ext uri="{53640926-AAD7-44D8-BBD7-CCE9431645EC}">
+                        <a14:shadowObscured xmlns:a14="http://schemas.microsoft.com/office/drawing/2010/main"/>
+                      </a:ext>
+                    </a:extLst>
+                  </pic:spPr>
+                </pic:pic>
+              </a:graphicData>
+            </a:graphic>
+          </wp:inline>
+        </w:drawing>
+      </w:r>
+    </w:p>
+    <w:p/>
+    <w:p>
+      <w:pPr>
+        <w:pStyle w:val="Prrafodelista"/>
+        <w:numPr>
+          <w:ilvl w:val="0"/>
+          <w:numId w:val="4"/>
+        </w:numPr>
+      </w:pPr>
+      <w:r>
+        <w:t xml:space="preserve">Una vez removidas las librerías damos clic en </w:t>
+      </w:r>
+      <w:proofErr w:type="spellStart"/>
+      <w:r>
+        <w:t>Add</w:t>
+      </w:r>
+      <w:proofErr w:type="spellEnd"/>
+      <w:r>
+        <w:t xml:space="preserve"> Library y seleccionamos la opción </w:t>
+      </w:r>
+      <w:proofErr w:type="spellStart"/>
+      <w:r>
+        <w:t>Create</w:t>
+      </w:r>
+      <w:proofErr w:type="spellEnd"/>
+      <w:r>
+        <w:t>.</w:t>
+      </w:r>
+    </w:p>
+    <w:p>
+      <w:r>
+        <w:rPr>
+          <w:noProof/>
+        </w:rPr>
+        <mc:AlternateContent>
+          <mc:Choice Requires="wps">
+            <w:drawing>
+              <wp:anchor distT="0" distB="0" distL="114300" distR="114300" simplePos="0" relativeHeight="251660288" behindDoc="0" locked="0" layoutInCell="1" allowOverlap="1" wp14:anchorId="58B40670" wp14:editId="4A059FCD">
+                <wp:simplePos x="0" y="0"/>
+                <wp:positionH relativeFrom="column">
+                  <wp:posOffset>4196715</wp:posOffset>
+                </wp:positionH>
+                <wp:positionV relativeFrom="paragraph">
+                  <wp:posOffset>1031240</wp:posOffset>
+                </wp:positionV>
+                <wp:extent cx="685800" cy="190500"/>
+                <wp:effectExtent l="19050" t="19050" r="19050" b="19050"/>
+                <wp:wrapNone/>
+                <wp:docPr id="17" name="Rectángulo 17"/>
+                <wp:cNvGraphicFramePr/>
+                <a:graphic xmlns:a="http://schemas.openxmlformats.org/drawingml/2006/main">
+                  <a:graphicData uri="http://schemas.microsoft.com/office/word/2010/wordprocessingShape">
+                    <wps:wsp>
+                      <wps:cNvSpPr/>
+                      <wps:spPr>
+                        <a:xfrm>
+                          <a:off x="0" y="0"/>
+                          <a:ext cx="685800" cy="190500"/>
+                        </a:xfrm>
+                        <a:prstGeom prst="rect">
+                          <a:avLst/>
+                        </a:prstGeom>
+                        <a:noFill/>
+                        <a:ln w="28575">
+                          <a:solidFill>
+                            <a:srgbClr val="FF0000"/>
+                          </a:solidFill>
+                        </a:ln>
+                      </wps:spPr>
+                      <wps:style>
+                        <a:lnRef idx="2">
+                          <a:schemeClr val="accent1">
+                            <a:shade val="50000"/>
+                          </a:schemeClr>
+                        </a:lnRef>
+                        <a:fillRef idx="1">
+                          <a:schemeClr val="accent1"/>
+                        </a:fillRef>
+                        <a:effectRef idx="0">
+                          <a:schemeClr val="accent1"/>
+                        </a:effectRef>
+                        <a:fontRef idx="minor">
+                          <a:schemeClr val="lt1"/>
+                        </a:fontRef>
+                      </wps:style>
+                      <wps:bodyPr rot="0" spcFirstLastPara="0" vertOverflow="overflow" horzOverflow="overflow" vert="horz" wrap="square" lIns="91440" tIns="45720" rIns="91440" bIns="45720" numCol="1" spcCol="0" rtlCol="0" fromWordArt="0" anchor="ctr" anchorCtr="0" forceAA="0" compatLnSpc="1">
+                        <a:prstTxWarp prst="textNoShape">
+                          <a:avLst/>
+                        </a:prstTxWarp>
+                        <a:noAutofit/>
+                      </wps:bodyPr>
+                    </wps:wsp>
+                  </a:graphicData>
+                </a:graphic>
+                <wp14:sizeRelV relativeFrom="margin">
+                  <wp14:pctHeight>0</wp14:pctHeight>
+                </wp14:sizeRelV>
+              </wp:anchor>
+            </w:drawing>
+          </mc:Choice>
+          <mc:Fallback>
+            <w:pict>
+              <v:rect w14:anchorId="1D69A501" id="Rectángulo 17" o:spid="_x0000_s1026" style="position:absolute;margin-left:330.45pt;margin-top:81.2pt;width:54pt;height:15pt;z-index:251660288;visibility:visible;mso-wrap-style:square;mso-height-percent:0;mso-wrap-distance-left:9pt;mso-wrap-distance-top:0;mso-wrap-distance-right:9pt;mso-wrap-distance-bottom:0;mso-position-horizontal:absolute;mso-position-horizontal-relative:text;mso-position-vertical:absolute;mso-position-vertical-relative:text;mso-height-percent:0;mso-height-relative:margin;v-text-anchor:middle" o:gfxdata="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" filled="f" strokecolor="red" strokeweight="2.25pt"/>
+            </w:pict>
+          </mc:Fallback>
+        </mc:AlternateContent>
+      </w:r>
+      <w:r>
+        <w:rPr>
+          <w:noProof/>
+        </w:rPr>
+        <w:drawing>
+          <wp:inline distT="0" distB="0" distL="0" distR="0" wp14:anchorId="07BD3B2E" wp14:editId="76B457DA">
+            <wp:extent cx="4933558" cy="3399790"/>
+            <wp:effectExtent l="0" t="0" r="635" b="0"/>
+            <wp:docPr id="11" name="Imagen 11"/>
+            <wp:cNvGraphicFramePr>
+              <a:graphicFrameLocks xmlns:a="http://schemas.openxmlformats.org/drawingml/2006/main" noChangeAspect="1"/>
+            </wp:cNvGraphicFramePr>
+            <a:graphic xmlns:a="http://schemas.openxmlformats.org/drawingml/2006/main">
+              <a:graphicData uri="http://schemas.openxmlformats.org/drawingml/2006/picture">
+                <pic:pic xmlns:pic="http://schemas.openxmlformats.org/drawingml/2006/picture">
+                  <pic:nvPicPr>
+                    <pic:cNvPr id="1" name=""/>
+                    <pic:cNvPicPr/>
+                  </pic:nvPicPr>
+                  <pic:blipFill rotWithShape="1">
+                    <a:blip r:embed="rId18"/>
+                    <a:srcRect l="10804" t="17559" r="65391" b="24122"/>
+                    <a:stretch/>
+                  </pic:blipFill>
+                  <pic:spPr bwMode="auto">
+                    <a:xfrm>
+                      <a:off x="0" y="0"/>
+                      <a:ext cx="4939441" cy="3403844"/>
+                    </a:xfrm>
+                    <a:prstGeom prst="rect">
+                      <a:avLst/>
+                    </a:prstGeom>
+                    <a:ln>
+                      <a:noFill/>
+                    </a:ln>
+                    <a:extLst>
+                      <a:ext uri="{53640926-AAD7-44D8-BBD7-CCE9431645EC}">
+                        <a14:shadowObscured xmlns:a14="http://schemas.microsoft.com/office/drawing/2010/main"/>
+                      </a:ext>
+                    </a:extLst>
+                  </pic:spPr>
+                </pic:pic>
+              </a:graphicData>
+            </a:graphic>
+          </wp:inline>
+        </w:drawing>
+      </w:r>
+    </w:p>
+    <w:p>
+      <w:pPr>
+        <w:jc w:val="center"/>
+      </w:pPr>
+      <w:r>
+        <w:rPr>
+          <w:noProof/>
+        </w:rPr>
+        <w:lastRenderedPageBreak/>
+        <mc:AlternateContent>
+          <mc:Choice Requires="wps">
+            <w:drawing>
+              <wp:anchor distT="0" distB="0" distL="114300" distR="114300" simplePos="0" relativeHeight="251662336" behindDoc="0" locked="0" layoutInCell="1" allowOverlap="1" wp14:anchorId="1221C570" wp14:editId="2F551299">
+                <wp:simplePos x="0" y="0"/>
+                <wp:positionH relativeFrom="column">
+                  <wp:posOffset>3472815</wp:posOffset>
+                </wp:positionH>
+                <wp:positionV relativeFrom="paragraph">
+                  <wp:posOffset>614680</wp:posOffset>
+                </wp:positionV>
+                <wp:extent cx="904875" cy="352425"/>
+                <wp:effectExtent l="19050" t="19050" r="28575" b="28575"/>
+                <wp:wrapNone/>
+                <wp:docPr id="18" name="Rectángulo 18"/>
+                <wp:cNvGraphicFramePr/>
+                <a:graphic xmlns:a="http://schemas.openxmlformats.org/drawingml/2006/main">
+                  <a:graphicData uri="http://schemas.microsoft.com/office/word/2010/wordprocessingShape">
+                    <wps:wsp>
+                      <wps:cNvSpPr/>
+                      <wps:spPr>
+                        <a:xfrm>
+                          <a:off x="0" y="0"/>
+                          <a:ext cx="904875" cy="352425"/>
+                        </a:xfrm>
+                        <a:prstGeom prst="rect">
+                          <a:avLst/>
+                        </a:prstGeom>
+                        <a:noFill/>
+                        <a:ln w="28575">
+                          <a:solidFill>
+                            <a:srgbClr val="FF0000"/>
+                          </a:solidFill>
+                        </a:ln>
+                      </wps:spPr>
+                      <wps:style>
+                        <a:lnRef idx="2">
+                          <a:schemeClr val="accent1">
+                            <a:shade val="50000"/>
+                          </a:schemeClr>
+                        </a:lnRef>
+                        <a:fillRef idx="1">
+                          <a:schemeClr val="accent1"/>
+                        </a:fillRef>
+                        <a:effectRef idx="0">
+                          <a:schemeClr val="accent1"/>
+                        </a:effectRef>
+                        <a:fontRef idx="minor">
+                          <a:schemeClr val="lt1"/>
+                        </a:fontRef>
+                      </wps:style>
+                      <wps:bodyPr rot="0" spcFirstLastPara="0" vertOverflow="overflow" horzOverflow="overflow" vert="horz" wrap="square" lIns="91440" tIns="45720" rIns="91440" bIns="45720" numCol="1" spcCol="0" rtlCol="0" fromWordArt="0" anchor="ctr" anchorCtr="0" forceAA="0" compatLnSpc="1">
+                        <a:prstTxWarp prst="textNoShape">
+                          <a:avLst/>
+                        </a:prstTxWarp>
+                        <a:noAutofit/>
+                      </wps:bodyPr>
+                    </wps:wsp>
+                  </a:graphicData>
+                </a:graphic>
+                <wp14:sizeRelH relativeFrom="margin">
+                  <wp14:pctWidth>0</wp14:pctWidth>
+                </wp14:sizeRelH>
+                <wp14:sizeRelV relativeFrom="margin">
+                  <wp14:pctHeight>0</wp14:pctHeight>
+                </wp14:sizeRelV>
+              </wp:anchor>
+            </w:drawing>
+          </mc:Choice>
+          <mc:Fallback>
+            <w:pict>
+              <v:rect w14:anchorId="40FA094B" id="Rectángulo 18" o:spid="_x0000_s1026" style="position:absolute;margin-left:273.45pt;margin-top:48.4pt;width:71.25pt;height:27.75pt;z-index:251662336;visibility:visible;mso-wrap-style:square;mso-width-percent:0;mso-height-percent:0;mso-wrap-distance-left:9pt;mso-wrap-distance-top:0;mso-wrap-distance-right:9pt;mso-wrap-distance-bottom:0;mso-position-horizontal:absolute;mso-position-horizontal-relative:text;mso-position-vertical:absolute;mso-position-vertical-relative:text;mso-width-percent:0;mso-height-percent:0;mso-width-relative:margin;mso-height-relative:margin;v-text-anchor:middle" o:gfxdata="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" filled="f" strokecolor="red" strokeweight="2.25pt"/>
+            </w:pict>
+          </mc:Fallback>
+        </mc:AlternateContent>
+      </w:r>
+      <w:r>
+        <w:rPr>
+          <w:noProof/>
+        </w:rPr>
+        <w:drawing>
+          <wp:inline distT="0" distB="0" distL="0" distR="0" wp14:anchorId="6858A17B" wp14:editId="31273C24">
+            <wp:extent cx="3676650" cy="4046878"/>
+            <wp:effectExtent l="0" t="0" r="0" b="0"/>
+            <wp:docPr id="13" name="Imagen 13" descr="Captura de pantalla de computadora&#10;&#10;Descripción generada automáticamente"/>
+            <wp:cNvGraphicFramePr>
+              <a:graphicFrameLocks xmlns:a="http://schemas.openxmlformats.org/drawingml/2006/main" noChangeAspect="1"/>
+            </wp:cNvGraphicFramePr>
+            <a:graphic xmlns:a="http://schemas.openxmlformats.org/drawingml/2006/main">
+              <a:graphicData uri="http://schemas.openxmlformats.org/drawingml/2006/picture">
+                <pic:pic xmlns:pic="http://schemas.openxmlformats.org/drawingml/2006/picture">
+                  <pic:nvPicPr>
+                    <pic:cNvPr id="13" name="Imagen 13" descr="Captura de pantalla de computadora&#10;&#10;Descripción generada automáticamente"/>
+                    <pic:cNvPicPr/>
+                  </pic:nvPicPr>
+                  <pic:blipFill rotWithShape="1">
+                    <a:blip r:embed="rId19"/>
+                    <a:srcRect l="18074" t="28680" r="72369" b="33924"/>
+                    <a:stretch/>
+                  </pic:blipFill>
+                  <pic:spPr bwMode="auto">
+                    <a:xfrm>
+                      <a:off x="0" y="0"/>
+                      <a:ext cx="3687231" cy="4058524"/>
+                    </a:xfrm>
+                    <a:prstGeom prst="rect">
+                      <a:avLst/>
+                    </a:prstGeom>
+                    <a:ln>
+                      <a:noFill/>
+                    </a:ln>
+                    <a:extLst>
+                      <a:ext uri="{53640926-AAD7-44D8-BBD7-CCE9431645EC}">
+                        <a14:shadowObscured xmlns:a14="http://schemas.microsoft.com/office/drawing/2010/main"/>
+                      </a:ext>
+                    </a:extLst>
+                  </pic:spPr>
+                </pic:pic>
+              </a:graphicData>
+            </a:graphic>
+          </wp:inline>
+        </w:drawing>
+      </w:r>
+    </w:p>
+    <w:p/>
+    <w:p>
+      <w:pPr>
+        <w:pStyle w:val="Prrafodelista"/>
+        <w:numPr>
+          <w:ilvl w:val="0"/>
+          <w:numId w:val="4"/>
+        </w:numPr>
+      </w:pPr>
+      <w:r>
+        <w:t xml:space="preserve">Primero creamos la librería </w:t>
+      </w:r>
+      <w:proofErr w:type="spellStart"/>
+      <w:r>
+        <w:t>zk</w:t>
+      </w:r>
+      <w:proofErr w:type="spellEnd"/>
+      <w:r>
+        <w:t xml:space="preserve"> </w:t>
+      </w:r>
+      <w:r>
+        <w:t>y le damos en ok</w:t>
+      </w:r>
+    </w:p>
+    <w:p>
+      <w:pPr>
+        <w:jc w:val="center"/>
+      </w:pPr>
+      <w:r>
+        <w:rPr>
+          <w:noProof/>
+        </w:rPr>
+        <mc:AlternateContent>
+          <mc:Choice Requires="wps">
+            <w:drawing>
+              <wp:anchor distT="0" distB="0" distL="114300" distR="114300" simplePos="0" relativeHeight="251674624" behindDoc="0" locked="0" layoutInCell="1" allowOverlap="1" wp14:anchorId="4977C4E2" wp14:editId="1DDF2731">
+                <wp:simplePos x="0" y="0"/>
+                <wp:positionH relativeFrom="column">
+                  <wp:posOffset>2729865</wp:posOffset>
+                </wp:positionH>
+                <wp:positionV relativeFrom="paragraph">
+                  <wp:posOffset>1244600</wp:posOffset>
+                </wp:positionV>
+                <wp:extent cx="781050" cy="295275"/>
+                <wp:effectExtent l="19050" t="19050" r="19050" b="28575"/>
+                <wp:wrapNone/>
+                <wp:docPr id="25" name="Rectángulo 25"/>
+                <wp:cNvGraphicFramePr/>
+                <a:graphic xmlns:a="http://schemas.openxmlformats.org/drawingml/2006/main">
+                  <a:graphicData uri="http://schemas.microsoft.com/office/word/2010/wordprocessingShape">
+                    <wps:wsp>
+                      <wps:cNvSpPr/>
+                      <wps:spPr>
+                        <a:xfrm>
+                          <a:off x="0" y="0"/>
+                          <a:ext cx="781050" cy="295275"/>
+                        </a:xfrm>
+                        <a:prstGeom prst="rect">
+                          <a:avLst/>
+                        </a:prstGeom>
+                        <a:noFill/>
+                        <a:ln w="28575">
+                          <a:solidFill>
+                            <a:srgbClr val="FF0000"/>
+                          </a:solidFill>
+                        </a:ln>
+                      </wps:spPr>
+                      <wps:style>
+                        <a:lnRef idx="2">
+                          <a:schemeClr val="accent1">
+                            <a:shade val="50000"/>
+                          </a:schemeClr>
+                        </a:lnRef>
+                        <a:fillRef idx="1">
+                          <a:schemeClr val="accent1"/>
+                        </a:fillRef>
+                        <a:effectRef idx="0">
+                          <a:schemeClr val="accent1"/>
+                        </a:effectRef>
+                        <a:fontRef idx="minor">
+                          <a:schemeClr val="lt1"/>
+                        </a:fontRef>
+                      </wps:style>
+                      <wps:bodyPr rot="0" spcFirstLastPara="0" vertOverflow="overflow" horzOverflow="overflow" vert="horz" wrap="square" lIns="91440" tIns="45720" rIns="91440" bIns="45720" numCol="1" spcCol="0" rtlCol="0" fromWordArt="0" anchor="ctr" anchorCtr="0" forceAA="0" compatLnSpc="1">
+                        <a:prstTxWarp prst="textNoShape">
+                          <a:avLst/>
+                        </a:prstTxWarp>
+                        <a:noAutofit/>
+                      </wps:bodyPr>
+                    </wps:wsp>
+                  </a:graphicData>
+                </a:graphic>
+                <wp14:sizeRelH relativeFrom="margin">
+                  <wp14:pctWidth>0</wp14:pctWidth>
+                </wp14:sizeRelH>
+                <wp14:sizeRelV relativeFrom="margin">
+                  <wp14:pctHeight>0</wp14:pctHeight>
+                </wp14:sizeRelV>
+              </wp:anchor>
+            </w:drawing>
+          </mc:Choice>
+          <mc:Fallback>
+            <w:pict>
+              <v:rect w14:anchorId="4FEC8A42" id="Rectángulo 25" o:spid="_x0000_s1026" style="position:absolute;margin-left:214.95pt;margin-top:98pt;width:61.5pt;height:23.25pt;z-index:251674624;visibility:visible;mso-wrap-style:square;mso-width-percent:0;mso-height-percent:0;mso-wrap-distance-left:9pt;mso-wrap-distance-top:0;mso-wrap-distance-right:9pt;mso-wrap-distance-bottom:0;mso-position-horizontal:absolute;mso-position-horizontal-relative:text;mso-position-vertical:absolute;mso-position-vertical-relative:text;mso-width-percent:0;mso-height-percent:0;mso-width-relative:margin;mso-height-relative:margin;v-text-anchor:middle" o:gfxdata="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" filled="f" strokecolor="red" strokeweight="2.25pt"/>
+            </w:pict>
+          </mc:Fallback>
+        </mc:AlternateContent>
+      </w:r>
+      <w:r>
+        <w:rPr>
+          <w:noProof/>
+        </w:rPr>
+        <w:drawing>
+          <wp:inline distT="0" distB="0" distL="0" distR="0" wp14:anchorId="1EE67C4C" wp14:editId="3093CB86">
+            <wp:extent cx="2972215" cy="1638529"/>
+            <wp:effectExtent l="0" t="0" r="0" b="0"/>
+            <wp:docPr id="24" name="Imagen 24" descr="Interfaz de usuario gráfica, Texto, Aplicación&#10;&#10;Descripción generada automáticamente"/>
+            <wp:cNvGraphicFramePr>
+              <a:graphicFrameLocks xmlns:a="http://schemas.openxmlformats.org/drawingml/2006/main" noChangeAspect="1"/>
+            </wp:cNvGraphicFramePr>
+            <a:graphic xmlns:a="http://schemas.openxmlformats.org/drawingml/2006/main">
+              <a:graphicData uri="http://schemas.openxmlformats.org/drawingml/2006/picture">
+                <pic:pic xmlns:pic="http://schemas.openxmlformats.org/drawingml/2006/picture">
+                  <pic:nvPicPr>
+                    <pic:cNvPr id="24" name="Imagen 24" descr="Interfaz de usuario gráfica, Texto, Aplicación&#10;&#10;Descripción generada automáticamente"/>
+                    <pic:cNvPicPr/>
+                  </pic:nvPicPr>
+                  <pic:blipFill>
+                    <a:blip r:embed="rId20"/>
+                    <a:stretch>
+                      <a:fillRect/>
+                    </a:stretch>
+                  </pic:blipFill>
+                  <pic:spPr>
+                    <a:xfrm>
+                      <a:off x="0" y="0"/>
+                      <a:ext cx="2972215" cy="1638529"/>
+                    </a:xfrm>
+                    <a:prstGeom prst="rect">
+                      <a:avLst/>
+                    </a:prstGeom>
+                  </pic:spPr>
+                </pic:pic>
+              </a:graphicData>
+            </a:graphic>
+          </wp:inline>
+        </w:drawing>
+      </w:r>
+    </w:p>
+    <w:p>
+      <w:pPr>
+        <w:jc w:val="center"/>
+      </w:pPr>
+    </w:p>
+    <w:p>
+      <w:pPr>
+        <w:jc w:val="center"/>
+      </w:pPr>
+    </w:p>
+    <w:p>
+      <w:pPr>
+        <w:jc w:val="center"/>
+      </w:pPr>
+    </w:p>
+    <w:p>
+      <w:pPr>
+        <w:jc w:val="center"/>
+      </w:pPr>
+    </w:p>
+    <w:p>
+      <w:pPr>
+        <w:jc w:val="center"/>
+      </w:pPr>
+    </w:p>
+    <w:p>
+      <w:pPr>
+        <w:jc w:val="center"/>
+      </w:pPr>
+    </w:p>
+    <w:p>
+      <w:pPr>
+        <w:jc w:val="center"/>
+      </w:pPr>
+    </w:p>
+    <w:p>
+      <w:pPr>
+        <w:jc w:val="center"/>
+      </w:pPr>
+    </w:p>
+    <w:p>
+      <w:pPr>
+        <w:pStyle w:val="Prrafodelista"/>
+        <w:numPr>
+          <w:ilvl w:val="0"/>
+          <w:numId w:val="4"/>
+        </w:numPr>
+      </w:pPr>
+      <w:r>
+        <w:lastRenderedPageBreak/>
+        <w:t xml:space="preserve">Una vez dentro seleccionamos la opción </w:t>
+      </w:r>
+      <w:proofErr w:type="spellStart"/>
+      <w:r>
+        <w:t>Add</w:t>
+      </w:r>
+      <w:proofErr w:type="spellEnd"/>
+      <w:r>
+        <w:t xml:space="preserve"> JAR/Folder</w:t>
+      </w:r>
+    </w:p>
+    <w:p>
+      <w:pPr>
+        <w:jc w:val="center"/>
+        <w:rPr>
+          <w:lang w:val="en-GB"/>
+        </w:rPr>
+      </w:pPr>
+      <w:r>
+        <w:rPr>
+          <w:noProof/>
+        </w:rPr>
+        <mc:AlternateContent>
+          <mc:Choice Requires="wps">
+            <w:drawing>
+              <wp:anchor distT="0" distB="0" distL="114300" distR="114300" simplePos="0" relativeHeight="251676672" behindDoc="0" locked="0" layoutInCell="1" allowOverlap="1" wp14:anchorId="52AEB261" wp14:editId="7E3BFDE5">
+                <wp:simplePos x="0" y="0"/>
+                <wp:positionH relativeFrom="column">
+                  <wp:posOffset>3824605</wp:posOffset>
+                </wp:positionH>
+                <wp:positionV relativeFrom="paragraph">
+                  <wp:posOffset>1301115</wp:posOffset>
+                </wp:positionV>
+                <wp:extent cx="1190625" cy="295275"/>
+                <wp:effectExtent l="19050" t="19050" r="28575" b="28575"/>
+                <wp:wrapNone/>
+                <wp:docPr id="27" name="Rectángulo 27"/>
+                <wp:cNvGraphicFramePr/>
+                <a:graphic xmlns:a="http://schemas.openxmlformats.org/drawingml/2006/main">
+                  <a:graphicData uri="http://schemas.microsoft.com/office/word/2010/wordprocessingShape">
+                    <wps:wsp>
+                      <wps:cNvSpPr/>
+                      <wps:spPr>
+                        <a:xfrm>
+                          <a:off x="0" y="0"/>
+                          <a:ext cx="1190625" cy="295275"/>
+                        </a:xfrm>
+                        <a:prstGeom prst="rect">
+                          <a:avLst/>
+                        </a:prstGeom>
+                        <a:noFill/>
+                        <a:ln w="28575">
+                          <a:solidFill>
+                            <a:srgbClr val="FF0000"/>
+                          </a:solidFill>
+                        </a:ln>
+                      </wps:spPr>
+                      <wps:style>
+                        <a:lnRef idx="2">
+                          <a:schemeClr val="accent1">
+                            <a:shade val="50000"/>
+                          </a:schemeClr>
+                        </a:lnRef>
+                        <a:fillRef idx="1">
+                          <a:schemeClr val="accent1"/>
+                        </a:fillRef>
+                        <a:effectRef idx="0">
+                          <a:schemeClr val="accent1"/>
+                        </a:effectRef>
+                        <a:fontRef idx="minor">
+                          <a:schemeClr val="lt1"/>
+                        </a:fontRef>
+                      </wps:style>
+                      <wps:bodyPr rot="0" spcFirstLastPara="0" vertOverflow="overflow" horzOverflow="overflow" vert="horz" wrap="square" lIns="91440" tIns="45720" rIns="91440" bIns="45720" numCol="1" spcCol="0" rtlCol="0" fromWordArt="0" anchor="ctr" anchorCtr="0" forceAA="0" compatLnSpc="1">
+                        <a:prstTxWarp prst="textNoShape">
+                          <a:avLst/>
+                        </a:prstTxWarp>
+                        <a:noAutofit/>
+                      </wps:bodyPr>
+                    </wps:wsp>
+                  </a:graphicData>
+                </a:graphic>
+                <wp14:sizeRelH relativeFrom="margin">
+                  <wp14:pctWidth>0</wp14:pctWidth>
+                </wp14:sizeRelH>
+                <wp14:sizeRelV relativeFrom="margin">
+                  <wp14:pctHeight>0</wp14:pctHeight>
+                </wp14:sizeRelV>
+              </wp:anchor>
+            </w:drawing>
+          </mc:Choice>
+          <mc:Fallback>
+            <w:pict>
+              <v:rect w14:anchorId="637AF8E1" id="Rectángulo 27" o:spid="_x0000_s1026" style="position:absolute;margin-left:301.15pt;margin-top:102.45pt;width:93.75pt;height:23.25pt;z-index:251676672;visibility:visible;mso-wrap-style:square;mso-width-percent:0;mso-height-percent:0;mso-wrap-distance-left:9pt;mso-wrap-distance-top:0;mso-wrap-distance-right:9pt;mso-wrap-distance-bottom:0;mso-position-horizontal:absolute;mso-position-horizontal-relative:text;mso-position-vertical:absolute;mso-position-vertical-relative:text;mso-width-percent:0;mso-height-percent:0;mso-width-relative:margin;mso-height-relative:margin;v-text-anchor:middle" o:gfxdata="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" filled="f" strokecolor="red" strokeweight="2.25pt"/>
+            </w:pict>
+          </mc:Fallback>
+        </mc:AlternateContent>
+      </w:r>
+      <w:r>
+        <w:rPr>
+          <w:noProof/>
+          <w:lang w:val="en-GB"/>
+        </w:rPr>
+        <w:drawing>
+          <wp:inline distT="0" distB="0" distL="0" distR="0" wp14:anchorId="699EDA17" wp14:editId="0E219E1E">
+            <wp:extent cx="5001323" cy="4391638"/>
+            <wp:effectExtent l="0" t="0" r="8890" b="9525"/>
+            <wp:docPr id="26" name="Imagen 26"/>
             <wp:cNvGraphicFramePr>
               <a:graphicFrameLocks xmlns:a="http://schemas.openxmlformats.org/drawingml/2006/main" noChangeAspect="1"/>
             </wp:cNvGraphicFramePr>
@@ -647,7 +2052,7 @@
                     <pic:cNvPicPr/>
                   </pic:nvPicPr>
                   <pic:blipFill>
-                    <a:blip r:embed="rId11"/>
+                    <a:blip r:embed="rId21"/>
                     <a:stretch>
                       <a:fillRect/>
                     </a:stretch>
@@ -655,7 +2060,7 @@
                   <pic:spPr>
                     <a:xfrm>
                       <a:off x="0" y="0"/>
-                      <a:ext cx="5400040" cy="2881630"/>
+                      <a:ext cx="5001323" cy="4391638"/>
                     </a:xfrm>
                     <a:prstGeom prst="rect">
                       <a:avLst/>
@@ -670,8 +2075,556 @@
     </w:p>
     <w:p>
       <w:pPr>
+        <w:pStyle w:val="Prrafodelista"/>
+        <w:numPr>
+          <w:ilvl w:val="0"/>
+          <w:numId w:val="4"/>
+        </w:numPr>
+      </w:pPr>
+      <w:r>
+        <w:t xml:space="preserve">Ahora buscamos la carpeta </w:t>
+      </w:r>
+      <w:proofErr w:type="spellStart"/>
+      <w:r>
+        <w:t>l</w:t>
+      </w:r>
+      <w:r>
+        <w:t>ib</w:t>
+      </w:r>
+      <w:proofErr w:type="spellEnd"/>
+      <w:r>
+        <w:t xml:space="preserve"> dentro de la carpeta descargado del repositorio y seleccionamos la carpeta </w:t>
+      </w:r>
+      <w:proofErr w:type="spellStart"/>
+      <w:r>
+        <w:t>zk</w:t>
+      </w:r>
+      <w:proofErr w:type="spellEnd"/>
+      <w:r>
+        <w:t>.</w:t>
+      </w:r>
+    </w:p>
+    <w:p>
+      <w:r>
+        <w:rPr>
+          <w:noProof/>
+        </w:rPr>
+        <w:lastRenderedPageBreak/>
+        <w:drawing>
+          <wp:inline distT="0" distB="0" distL="0" distR="0" wp14:anchorId="12348C87" wp14:editId="3566C3FF">
+            <wp:extent cx="5400040" cy="3531235"/>
+            <wp:effectExtent l="0" t="0" r="0" b="0"/>
+            <wp:docPr id="28" name="Imagen 28" descr="Interfaz de usuario gráfica, Texto, Aplicación, Correo electrónico&#10;&#10;Descripción generada automáticamente"/>
+            <wp:cNvGraphicFramePr>
+              <a:graphicFrameLocks xmlns:a="http://schemas.openxmlformats.org/drawingml/2006/main" noChangeAspect="1"/>
+            </wp:cNvGraphicFramePr>
+            <a:graphic xmlns:a="http://schemas.openxmlformats.org/drawingml/2006/main">
+              <a:graphicData uri="http://schemas.openxmlformats.org/drawingml/2006/picture">
+                <pic:pic xmlns:pic="http://schemas.openxmlformats.org/drawingml/2006/picture">
+                  <pic:nvPicPr>
+                    <pic:cNvPr id="28" name="Imagen 28" descr="Interfaz de usuario gráfica, Texto, Aplicación, Correo electrónico&#10;&#10;Descripción generada automáticamente"/>
+                    <pic:cNvPicPr/>
+                  </pic:nvPicPr>
+                  <pic:blipFill>
+                    <a:blip r:embed="rId22"/>
+                    <a:stretch>
+                      <a:fillRect/>
+                    </a:stretch>
+                  </pic:blipFill>
+                  <pic:spPr>
+                    <a:xfrm>
+                      <a:off x="0" y="0"/>
+                      <a:ext cx="5400040" cy="3531235"/>
+                    </a:xfrm>
+                    <a:prstGeom prst="rect">
+                      <a:avLst/>
+                    </a:prstGeom>
+                  </pic:spPr>
+                </pic:pic>
+              </a:graphicData>
+            </a:graphic>
+          </wp:inline>
+        </w:drawing>
+      </w:r>
+    </w:p>
+    <w:p>
+      <w:r>
+        <w:rPr>
+          <w:noProof/>
+        </w:rPr>
+        <w:drawing>
+          <wp:inline distT="0" distB="0" distL="0" distR="0" wp14:anchorId="6518263B" wp14:editId="039A4627">
+            <wp:extent cx="5400040" cy="3467735"/>
+            <wp:effectExtent l="0" t="0" r="0" b="0"/>
+            <wp:docPr id="30" name="Imagen 30" descr="Interfaz de usuario gráfica, Texto, Aplicación, Correo electrónico&#10;&#10;Descripción generada automáticamente"/>
+            <wp:cNvGraphicFramePr>
+              <a:graphicFrameLocks xmlns:a="http://schemas.openxmlformats.org/drawingml/2006/main" noChangeAspect="1"/>
+            </wp:cNvGraphicFramePr>
+            <a:graphic xmlns:a="http://schemas.openxmlformats.org/drawingml/2006/main">
+              <a:graphicData uri="http://schemas.openxmlformats.org/drawingml/2006/picture">
+                <pic:pic xmlns:pic="http://schemas.openxmlformats.org/drawingml/2006/picture">
+                  <pic:nvPicPr>
+                    <pic:cNvPr id="30" name="Imagen 30" descr="Interfaz de usuario gráfica, Texto, Aplicación, Correo electrónico&#10;&#10;Descripción generada automáticamente"/>
+                    <pic:cNvPicPr/>
+                  </pic:nvPicPr>
+                  <pic:blipFill>
+                    <a:blip r:embed="rId23"/>
+                    <a:stretch>
+                      <a:fillRect/>
+                    </a:stretch>
+                  </pic:blipFill>
+                  <pic:spPr>
+                    <a:xfrm>
+                      <a:off x="0" y="0"/>
+                      <a:ext cx="5400040" cy="3467735"/>
+                    </a:xfrm>
+                    <a:prstGeom prst="rect">
+                      <a:avLst/>
+                    </a:prstGeom>
+                  </pic:spPr>
+                </pic:pic>
+              </a:graphicData>
+            </a:graphic>
+          </wp:inline>
+        </w:drawing>
+      </w:r>
+    </w:p>
+    <w:p/>
+    <w:p>
+      <w:pPr>
+        <w:pStyle w:val="Prrafodelista"/>
+        <w:numPr>
+          <w:ilvl w:val="0"/>
+          <w:numId w:val="4"/>
+        </w:numPr>
+      </w:pPr>
+      <w:r>
+        <w:t xml:space="preserve">Ahora escogemos todas los archivos y damos clic en </w:t>
+      </w:r>
+      <w:proofErr w:type="spellStart"/>
+      <w:r>
+        <w:t>Add</w:t>
+      </w:r>
+      <w:proofErr w:type="spellEnd"/>
+      <w:r>
+        <w:t xml:space="preserve"> JAR/ Folder</w:t>
+      </w:r>
+      <w:r>
+        <w:t xml:space="preserve"> </w:t>
+      </w:r>
+    </w:p>
+    <w:p>
+      <w:r>
+        <w:rPr>
+          <w:noProof/>
+        </w:rPr>
+        <w:lastRenderedPageBreak/>
+        <mc:AlternateContent>
+          <mc:Choice Requires="wps">
+            <w:drawing>
+              <wp:anchor distT="0" distB="0" distL="114300" distR="114300" simplePos="0" relativeHeight="251678720" behindDoc="0" locked="0" layoutInCell="1" allowOverlap="1" wp14:anchorId="212CDA06" wp14:editId="7ACFC17A">
+                <wp:simplePos x="0" y="0"/>
+                <wp:positionH relativeFrom="margin">
+                  <wp:align>right</wp:align>
+                </wp:positionH>
+                <wp:positionV relativeFrom="paragraph">
+                  <wp:posOffset>2967990</wp:posOffset>
+                </wp:positionV>
+                <wp:extent cx="1190625" cy="295275"/>
+                <wp:effectExtent l="19050" t="19050" r="28575" b="28575"/>
+                <wp:wrapNone/>
+                <wp:docPr id="33" name="Rectángulo 33"/>
+                <wp:cNvGraphicFramePr/>
+                <a:graphic xmlns:a="http://schemas.openxmlformats.org/drawingml/2006/main">
+                  <a:graphicData uri="http://schemas.microsoft.com/office/word/2010/wordprocessingShape">
+                    <wps:wsp>
+                      <wps:cNvSpPr/>
+                      <wps:spPr>
+                        <a:xfrm>
+                          <a:off x="0" y="0"/>
+                          <a:ext cx="1190625" cy="295275"/>
+                        </a:xfrm>
+                        <a:prstGeom prst="rect">
+                          <a:avLst/>
+                        </a:prstGeom>
+                        <a:noFill/>
+                        <a:ln w="28575">
+                          <a:solidFill>
+                            <a:srgbClr val="FF0000"/>
+                          </a:solidFill>
+                        </a:ln>
+                      </wps:spPr>
+                      <wps:style>
+                        <a:lnRef idx="2">
+                          <a:schemeClr val="accent1">
+                            <a:shade val="50000"/>
+                          </a:schemeClr>
+                        </a:lnRef>
+                        <a:fillRef idx="1">
+                          <a:schemeClr val="accent1"/>
+                        </a:fillRef>
+                        <a:effectRef idx="0">
+                          <a:schemeClr val="accent1"/>
+                        </a:effectRef>
+                        <a:fontRef idx="minor">
+                          <a:schemeClr val="lt1"/>
+                        </a:fontRef>
+                      </wps:style>
+                      <wps:bodyPr rot="0" spcFirstLastPara="0" vertOverflow="overflow" horzOverflow="overflow" vert="horz" wrap="square" lIns="91440" tIns="45720" rIns="91440" bIns="45720" numCol="1" spcCol="0" rtlCol="0" fromWordArt="0" anchor="ctr" anchorCtr="0" forceAA="0" compatLnSpc="1">
+                        <a:prstTxWarp prst="textNoShape">
+                          <a:avLst/>
+                        </a:prstTxWarp>
+                        <a:noAutofit/>
+                      </wps:bodyPr>
+                    </wps:wsp>
+                  </a:graphicData>
+                </a:graphic>
+                <wp14:sizeRelH relativeFrom="margin">
+                  <wp14:pctWidth>0</wp14:pctWidth>
+                </wp14:sizeRelH>
+                <wp14:sizeRelV relativeFrom="margin">
+                  <wp14:pctHeight>0</wp14:pctHeight>
+                </wp14:sizeRelV>
+              </wp:anchor>
+            </w:drawing>
+          </mc:Choice>
+          <mc:Fallback>
+            <w:pict>
+              <v:rect w14:anchorId="270F72E9" id="Rectángulo 33" o:spid="_x0000_s1026" style="position:absolute;margin-left:42.55pt;margin-top:233.7pt;width:93.75pt;height:23.25pt;z-index:251678720;visibility:visible;mso-wrap-style:square;mso-width-percent:0;mso-height-percent:0;mso-wrap-distance-left:9pt;mso-wrap-distance-top:0;mso-wrap-distance-right:9pt;mso-wrap-distance-bottom:0;mso-position-horizontal:right;mso-position-horizontal-relative:margin;mso-position-vertical:absolute;mso-position-vertical-relative:text;mso-width-percent:0;mso-height-percent:0;mso-width-relative:margin;mso-height-relative:margin;v-text-anchor:middle" o:gfxdata="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" filled="f" strokecolor="red" strokeweight="2.25pt">
+                <w10:wrap anchorx="margin"/>
+              </v:rect>
+            </w:pict>
+          </mc:Fallback>
+        </mc:AlternateContent>
+      </w:r>
+      <w:r>
+        <w:rPr>
+          <w:noProof/>
+        </w:rPr>
+        <w:drawing>
+          <wp:inline distT="0" distB="0" distL="0" distR="0" wp14:anchorId="0A4B0353" wp14:editId="0630EAAA">
+            <wp:extent cx="5400040" cy="3467735"/>
+            <wp:effectExtent l="0" t="0" r="0" b="0"/>
+            <wp:docPr id="31" name="Imagen 31" descr="Interfaz de usuario gráfica, Texto, Aplicación, Correo electrónico&#10;&#10;Descripción generada automáticamente"/>
+            <wp:cNvGraphicFramePr>
+              <a:graphicFrameLocks xmlns:a="http://schemas.openxmlformats.org/drawingml/2006/main" noChangeAspect="1"/>
+            </wp:cNvGraphicFramePr>
+            <a:graphic xmlns:a="http://schemas.openxmlformats.org/drawingml/2006/main">
+              <a:graphicData uri="http://schemas.openxmlformats.org/drawingml/2006/picture">
+                <pic:pic xmlns:pic="http://schemas.openxmlformats.org/drawingml/2006/picture">
+                  <pic:nvPicPr>
+                    <pic:cNvPr id="31" name="Imagen 31" descr="Interfaz de usuario gráfica, Texto, Aplicación, Correo electrónico&#10;&#10;Descripción generada automáticamente"/>
+                    <pic:cNvPicPr/>
+                  </pic:nvPicPr>
+                  <pic:blipFill>
+                    <a:blip r:embed="rId23"/>
+                    <a:stretch>
+                      <a:fillRect/>
+                    </a:stretch>
+                  </pic:blipFill>
+                  <pic:spPr>
+                    <a:xfrm>
+                      <a:off x="0" y="0"/>
+                      <a:ext cx="5400040" cy="3467735"/>
+                    </a:xfrm>
+                    <a:prstGeom prst="rect">
+                      <a:avLst/>
+                    </a:prstGeom>
+                  </pic:spPr>
+                </pic:pic>
+              </a:graphicData>
+            </a:graphic>
+          </wp:inline>
+        </w:drawing>
+      </w:r>
+    </w:p>
+    <w:p>
+      <w:pPr>
+        <w:pStyle w:val="Prrafodelista"/>
+        <w:numPr>
+          <w:ilvl w:val="0"/>
+          <w:numId w:val="4"/>
+        </w:numPr>
+      </w:pPr>
+      <w:r>
+        <w:t>Ahora damos clic en la opción ok.</w:t>
+      </w:r>
+    </w:p>
+    <w:p>
+      <w:r>
+        <w:rPr>
+          <w:noProof/>
+        </w:rPr>
+        <mc:AlternateContent>
+          <mc:Choice Requires="wps">
+            <w:drawing>
+              <wp:anchor distT="0" distB="0" distL="114300" distR="114300" simplePos="0" relativeHeight="251680768" behindDoc="0" locked="0" layoutInCell="1" allowOverlap="1" wp14:anchorId="32107675" wp14:editId="41F897A2">
+                <wp:simplePos x="0" y="0"/>
+                <wp:positionH relativeFrom="margin">
+                  <wp:posOffset>2863215</wp:posOffset>
+                </wp:positionH>
+                <wp:positionV relativeFrom="paragraph">
+                  <wp:posOffset>2919095</wp:posOffset>
+                </wp:positionV>
+                <wp:extent cx="800100" cy="295275"/>
+                <wp:effectExtent l="19050" t="19050" r="19050" b="28575"/>
+                <wp:wrapNone/>
+                <wp:docPr id="35" name="Rectángulo 35"/>
+                <wp:cNvGraphicFramePr/>
+                <a:graphic xmlns:a="http://schemas.openxmlformats.org/drawingml/2006/main">
+                  <a:graphicData uri="http://schemas.microsoft.com/office/word/2010/wordprocessingShape">
+                    <wps:wsp>
+                      <wps:cNvSpPr/>
+                      <wps:spPr>
+                        <a:xfrm>
+                          <a:off x="0" y="0"/>
+                          <a:ext cx="800100" cy="295275"/>
+                        </a:xfrm>
+                        <a:prstGeom prst="rect">
+                          <a:avLst/>
+                        </a:prstGeom>
+                        <a:noFill/>
+                        <a:ln w="28575">
+                          <a:solidFill>
+                            <a:srgbClr val="FF0000"/>
+                          </a:solidFill>
+                        </a:ln>
+                      </wps:spPr>
+                      <wps:style>
+                        <a:lnRef idx="2">
+                          <a:schemeClr val="accent1">
+                            <a:shade val="50000"/>
+                          </a:schemeClr>
+                        </a:lnRef>
+                        <a:fillRef idx="1">
+                          <a:schemeClr val="accent1"/>
+                        </a:fillRef>
+                        <a:effectRef idx="0">
+                          <a:schemeClr val="accent1"/>
+                        </a:effectRef>
+                        <a:fontRef idx="minor">
+                          <a:schemeClr val="lt1"/>
+                        </a:fontRef>
+                      </wps:style>
+                      <wps:bodyPr rot="0" spcFirstLastPara="0" vertOverflow="overflow" horzOverflow="overflow" vert="horz" wrap="square" lIns="91440" tIns="45720" rIns="91440" bIns="45720" numCol="1" spcCol="0" rtlCol="0" fromWordArt="0" anchor="ctr" anchorCtr="0" forceAA="0" compatLnSpc="1">
+                        <a:prstTxWarp prst="textNoShape">
+                          <a:avLst/>
+                        </a:prstTxWarp>
+                        <a:noAutofit/>
+                      </wps:bodyPr>
+                    </wps:wsp>
+                  </a:graphicData>
+                </a:graphic>
+                <wp14:sizeRelH relativeFrom="margin">
+                  <wp14:pctWidth>0</wp14:pctWidth>
+                </wp14:sizeRelH>
+                <wp14:sizeRelV relativeFrom="margin">
+                  <wp14:pctHeight>0</wp14:pctHeight>
+                </wp14:sizeRelV>
+              </wp:anchor>
+            </w:drawing>
+          </mc:Choice>
+          <mc:Fallback>
+            <w:pict>
+              <v:rect w14:anchorId="4F09E17D" id="Rectángulo 35" o:spid="_x0000_s1026" style="position:absolute;margin-left:225.45pt;margin-top:229.85pt;width:63pt;height:23.25pt;z-index:251680768;visibility:visible;mso-wrap-style:square;mso-width-percent:0;mso-height-percent:0;mso-wrap-distance-left:9pt;mso-wrap-distance-top:0;mso-wrap-distance-right:9pt;mso-wrap-distance-bottom:0;mso-position-horizontal:absolute;mso-position-horizontal-relative:margin;mso-position-vertical:absolute;mso-position-vertical-relative:text;mso-width-percent:0;mso-height-percent:0;mso-width-relative:margin;mso-height-relative:margin;v-text-anchor:middle" o:gfxdata="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" filled="f" strokecolor="red" strokeweight="2.25pt">
+                <w10:wrap anchorx="margin"/>
+              </v:rect>
+            </w:pict>
+          </mc:Fallback>
+        </mc:AlternateContent>
+      </w:r>
+      <w:r>
+        <w:rPr>
+          <w:noProof/>
+        </w:rPr>
+        <w:drawing>
+          <wp:inline distT="0" distB="0" distL="0" distR="0" wp14:anchorId="192F0F4B" wp14:editId="6AC25F2C">
+            <wp:extent cx="5038725" cy="3286125"/>
+            <wp:effectExtent l="0" t="0" r="0" b="9525"/>
+            <wp:docPr id="34" name="Imagen 34" descr="Interfaz de usuario gráfica, Texto, Aplicación&#10;&#10;Descripción generada automáticamente"/>
+            <wp:cNvGraphicFramePr>
+              <a:graphicFrameLocks xmlns:a="http://schemas.openxmlformats.org/drawingml/2006/main" noChangeAspect="1"/>
+            </wp:cNvGraphicFramePr>
+            <a:graphic xmlns:a="http://schemas.openxmlformats.org/drawingml/2006/main">
+              <a:graphicData uri="http://schemas.openxmlformats.org/drawingml/2006/picture">
+                <pic:pic xmlns:pic="http://schemas.openxmlformats.org/drawingml/2006/picture">
+                  <pic:nvPicPr>
+                    <pic:cNvPr id="34" name="Imagen 34" descr="Interfaz de usuario gráfica, Texto, Aplicación&#10;&#10;Descripción generada automáticamente"/>
+                    <pic:cNvPicPr/>
+                  </pic:nvPicPr>
+                  <pic:blipFill rotWithShape="1">
+                    <a:blip r:embed="rId24"/>
+                    <a:srcRect t="19393"/>
+                    <a:stretch/>
+                  </pic:blipFill>
+                  <pic:spPr bwMode="auto">
+                    <a:xfrm>
+                      <a:off x="0" y="0"/>
+                      <a:ext cx="5039428" cy="3286584"/>
+                    </a:xfrm>
+                    <a:prstGeom prst="rect">
+                      <a:avLst/>
+                    </a:prstGeom>
+                    <a:ln>
+                      <a:noFill/>
+                    </a:ln>
+                    <a:extLst>
+                      <a:ext uri="{53640926-AAD7-44D8-BBD7-CCE9431645EC}">
+                        <a14:shadowObscured xmlns:a14="http://schemas.microsoft.com/office/drawing/2010/main"/>
+                      </a:ext>
+                    </a:extLst>
+                  </pic:spPr>
+                </pic:pic>
+              </a:graphicData>
+            </a:graphic>
+          </wp:inline>
+        </w:drawing>
+      </w:r>
+    </w:p>
+    <w:p/>
+    <w:p/>
+    <w:p/>
+    <w:p/>
+    <w:p/>
+    <w:p/>
+    <w:p>
+      <w:pPr>
+        <w:pStyle w:val="Prrafodelista"/>
+        <w:numPr>
+          <w:ilvl w:val="0"/>
+          <w:numId w:val="4"/>
+        </w:numPr>
+      </w:pPr>
+      <w:r>
+        <w:t>Ahora escogemos la librería creada</w:t>
+      </w:r>
+    </w:p>
+    <w:p>
+      <w:pPr>
         <w:jc w:val="center"/>
       </w:pPr>
+      <w:r>
+        <w:rPr>
+          <w:noProof/>
+        </w:rPr>
+        <mc:AlternateContent>
+          <mc:Choice Requires="wps">
+            <w:drawing>
+              <wp:anchor distT="0" distB="0" distL="114300" distR="114300" simplePos="0" relativeHeight="251682816" behindDoc="0" locked="0" layoutInCell="1" allowOverlap="1" wp14:anchorId="0131DF07" wp14:editId="4D4A86D2">
+                <wp:simplePos x="0" y="0"/>
+                <wp:positionH relativeFrom="margin">
+                  <wp:posOffset>2529840</wp:posOffset>
+                </wp:positionH>
+                <wp:positionV relativeFrom="paragraph">
+                  <wp:posOffset>3463290</wp:posOffset>
+                </wp:positionV>
+                <wp:extent cx="914400" cy="295275"/>
+                <wp:effectExtent l="19050" t="19050" r="19050" b="28575"/>
+                <wp:wrapNone/>
+                <wp:docPr id="38" name="Rectángulo 38"/>
+                <wp:cNvGraphicFramePr/>
+                <a:graphic xmlns:a="http://schemas.openxmlformats.org/drawingml/2006/main">
+                  <a:graphicData uri="http://schemas.microsoft.com/office/word/2010/wordprocessingShape">
+                    <wps:wsp>
+                      <wps:cNvSpPr/>
+                      <wps:spPr>
+                        <a:xfrm>
+                          <a:off x="0" y="0"/>
+                          <a:ext cx="914400" cy="295275"/>
+                        </a:xfrm>
+                        <a:prstGeom prst="rect">
+                          <a:avLst/>
+                        </a:prstGeom>
+                        <a:noFill/>
+                        <a:ln w="28575">
+                          <a:solidFill>
+                            <a:srgbClr val="FF0000"/>
+                          </a:solidFill>
+                        </a:ln>
+                      </wps:spPr>
+                      <wps:style>
+                        <a:lnRef idx="2">
+                          <a:schemeClr val="accent1">
+                            <a:shade val="50000"/>
+                          </a:schemeClr>
+                        </a:lnRef>
+                        <a:fillRef idx="1">
+                          <a:schemeClr val="accent1"/>
+                        </a:fillRef>
+                        <a:effectRef idx="0">
+                          <a:schemeClr val="accent1"/>
+                        </a:effectRef>
+                        <a:fontRef idx="minor">
+                          <a:schemeClr val="lt1"/>
+                        </a:fontRef>
+                      </wps:style>
+                      <wps:bodyPr rot="0" spcFirstLastPara="0" vertOverflow="overflow" horzOverflow="overflow" vert="horz" wrap="square" lIns="91440" tIns="45720" rIns="91440" bIns="45720" numCol="1" spcCol="0" rtlCol="0" fromWordArt="0" anchor="ctr" anchorCtr="0" forceAA="0" compatLnSpc="1">
+                        <a:prstTxWarp prst="textNoShape">
+                          <a:avLst/>
+                        </a:prstTxWarp>
+                        <a:noAutofit/>
+                      </wps:bodyPr>
+                    </wps:wsp>
+                  </a:graphicData>
+                </a:graphic>
+                <wp14:sizeRelH relativeFrom="margin">
+                  <wp14:pctWidth>0</wp14:pctWidth>
+                </wp14:sizeRelH>
+                <wp14:sizeRelV relativeFrom="margin">
+                  <wp14:pctHeight>0</wp14:pctHeight>
+                </wp14:sizeRelV>
+              </wp:anchor>
+            </w:drawing>
+          </mc:Choice>
+          <mc:Fallback>
+            <w:pict>
+              <v:rect w14:anchorId="329B8BED" id="Rectángulo 38" o:spid="_x0000_s1026" style="position:absolute;margin-left:199.2pt;margin-top:272.7pt;width:1in;height:23.25pt;z-index:251682816;visibility:visible;mso-wrap-style:square;mso-width-percent:0;mso-height-percent:0;mso-wrap-distance-left:9pt;mso-wrap-distance-top:0;mso-wrap-distance-right:9pt;mso-wrap-distance-bottom:0;mso-position-horizontal:absolute;mso-position-horizontal-relative:margin;mso-position-vertical:absolute;mso-position-vertical-relative:text;mso-width-percent:0;mso-height-percent:0;mso-width-relative:margin;mso-height-relative:margin;v-text-anchor:middle" o:gfxdata="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" filled="f" strokecolor="red" strokeweight="2.25pt">
+                <w10:wrap anchorx="margin"/>
+              </v:rect>
+            </w:pict>
+          </mc:Fallback>
+        </mc:AlternateContent>
+      </w:r>
+      <w:r>
+        <w:rPr>
+          <w:noProof/>
+        </w:rPr>
+        <w:drawing>
+          <wp:inline distT="0" distB="0" distL="0" distR="0" wp14:anchorId="468B3125" wp14:editId="64E93A4C">
+            <wp:extent cx="3458058" cy="3867690"/>
+            <wp:effectExtent l="0" t="0" r="9525" b="0"/>
+            <wp:docPr id="37" name="Imagen 37" descr="Interfaz de usuario gráfica, Aplicación&#10;&#10;Descripción generada automáticamente"/>
+            <wp:cNvGraphicFramePr>
+              <a:graphicFrameLocks xmlns:a="http://schemas.openxmlformats.org/drawingml/2006/main" noChangeAspect="1"/>
+            </wp:cNvGraphicFramePr>
+            <a:graphic xmlns:a="http://schemas.openxmlformats.org/drawingml/2006/main">
+              <a:graphicData uri="http://schemas.openxmlformats.org/drawingml/2006/picture">
+                <pic:pic xmlns:pic="http://schemas.openxmlformats.org/drawingml/2006/picture">
+                  <pic:nvPicPr>
+                    <pic:cNvPr id="37" name="Imagen 37" descr="Interfaz de usuario gráfica, Aplicación&#10;&#10;Descripción generada automáticamente"/>
+                    <pic:cNvPicPr/>
+                  </pic:nvPicPr>
+                  <pic:blipFill>
+                    <a:blip r:embed="rId25"/>
+                    <a:stretch>
+                      <a:fillRect/>
+                    </a:stretch>
+                  </pic:blipFill>
+                  <pic:spPr>
+                    <a:xfrm>
+                      <a:off x="0" y="0"/>
+                      <a:ext cx="3458058" cy="3867690"/>
+                    </a:xfrm>
+                    <a:prstGeom prst="rect">
+                      <a:avLst/>
+                    </a:prstGeom>
+                  </pic:spPr>
+                </pic:pic>
+              </a:graphicData>
+            </a:graphic>
+          </wp:inline>
+        </w:drawing>
+      </w:r>
     </w:p>
     <w:p>
       <w:pPr>
@@ -679,8 +2632,1333 @@
       </w:pPr>
     </w:p>
     <w:p>
-      <w:r>
+      <w:pPr>
+        <w:pStyle w:val="Prrafodelista"/>
+        <w:numPr>
+          <w:ilvl w:val="0"/>
+          <w:numId w:val="4"/>
+        </w:numPr>
+      </w:pPr>
+      <w:r>
+        <w:t xml:space="preserve">librerías damos clic en </w:t>
+      </w:r>
+      <w:proofErr w:type="spellStart"/>
+      <w:r>
+        <w:t>Add</w:t>
+      </w:r>
+      <w:proofErr w:type="spellEnd"/>
+      <w:r>
+        <w:t xml:space="preserve"> Library y seleccionamos la opción </w:t>
+      </w:r>
+      <w:proofErr w:type="spellStart"/>
+      <w:r>
+        <w:t>Create</w:t>
+      </w:r>
+      <w:proofErr w:type="spellEnd"/>
+      <w:r>
+        <w:t>.</w:t>
+      </w:r>
+    </w:p>
+    <w:p>
+      <w:r>
+        <w:rPr>
+          <w:noProof/>
+        </w:rPr>
+        <mc:AlternateContent>
+          <mc:Choice Requires="wps">
+            <w:drawing>
+              <wp:anchor distT="0" distB="0" distL="114300" distR="114300" simplePos="0" relativeHeight="251684864" behindDoc="0" locked="0" layoutInCell="1" allowOverlap="1" wp14:anchorId="2EFC9CA2" wp14:editId="2C11CD37">
+                <wp:simplePos x="0" y="0"/>
+                <wp:positionH relativeFrom="column">
+                  <wp:posOffset>4196715</wp:posOffset>
+                </wp:positionH>
+                <wp:positionV relativeFrom="paragraph">
+                  <wp:posOffset>1031240</wp:posOffset>
+                </wp:positionV>
+                <wp:extent cx="685800" cy="190500"/>
+                <wp:effectExtent l="19050" t="19050" r="19050" b="19050"/>
+                <wp:wrapNone/>
+                <wp:docPr id="39" name="Rectángulo 39"/>
+                <wp:cNvGraphicFramePr/>
+                <a:graphic xmlns:a="http://schemas.openxmlformats.org/drawingml/2006/main">
+                  <a:graphicData uri="http://schemas.microsoft.com/office/word/2010/wordprocessingShape">
+                    <wps:wsp>
+                      <wps:cNvSpPr/>
+                      <wps:spPr>
+                        <a:xfrm>
+                          <a:off x="0" y="0"/>
+                          <a:ext cx="685800" cy="190500"/>
+                        </a:xfrm>
+                        <a:prstGeom prst="rect">
+                          <a:avLst/>
+                        </a:prstGeom>
+                        <a:noFill/>
+                        <a:ln w="28575">
+                          <a:solidFill>
+                            <a:srgbClr val="FF0000"/>
+                          </a:solidFill>
+                        </a:ln>
+                      </wps:spPr>
+                      <wps:style>
+                        <a:lnRef idx="2">
+                          <a:schemeClr val="accent1">
+                            <a:shade val="50000"/>
+                          </a:schemeClr>
+                        </a:lnRef>
+                        <a:fillRef idx="1">
+                          <a:schemeClr val="accent1"/>
+                        </a:fillRef>
+                        <a:effectRef idx="0">
+                          <a:schemeClr val="accent1"/>
+                        </a:effectRef>
+                        <a:fontRef idx="minor">
+                          <a:schemeClr val="lt1"/>
+                        </a:fontRef>
+                      </wps:style>
+                      <wps:bodyPr rot="0" spcFirstLastPara="0" vertOverflow="overflow" horzOverflow="overflow" vert="horz" wrap="square" lIns="91440" tIns="45720" rIns="91440" bIns="45720" numCol="1" spcCol="0" rtlCol="0" fromWordArt="0" anchor="ctr" anchorCtr="0" forceAA="0" compatLnSpc="1">
+                        <a:prstTxWarp prst="textNoShape">
+                          <a:avLst/>
+                        </a:prstTxWarp>
+                        <a:noAutofit/>
+                      </wps:bodyPr>
+                    </wps:wsp>
+                  </a:graphicData>
+                </a:graphic>
+                <wp14:sizeRelV relativeFrom="margin">
+                  <wp14:pctHeight>0</wp14:pctHeight>
+                </wp14:sizeRelV>
+              </wp:anchor>
+            </w:drawing>
+          </mc:Choice>
+          <mc:Fallback>
+            <w:pict>
+              <v:rect w14:anchorId="7AA69B14" id="Rectángulo 39" o:spid="_x0000_s1026" style="position:absolute;margin-left:330.45pt;margin-top:81.2pt;width:54pt;height:15pt;z-index:251684864;visibility:visible;mso-wrap-style:square;mso-height-percent:0;mso-wrap-distance-left:9pt;mso-wrap-distance-top:0;mso-wrap-distance-right:9pt;mso-wrap-distance-bottom:0;mso-position-horizontal:absolute;mso-position-horizontal-relative:text;mso-position-vertical:absolute;mso-position-vertical-relative:text;mso-height-percent:0;mso-height-relative:margin;v-text-anchor:middle" o:gfxdata="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" filled="f" strokecolor="red" strokeweight="2.25pt"/>
+            </w:pict>
+          </mc:Fallback>
+        </mc:AlternateContent>
+      </w:r>
+      <w:r>
+        <w:rPr>
+          <w:noProof/>
+        </w:rPr>
+        <w:drawing>
+          <wp:inline distT="0" distB="0" distL="0" distR="0" wp14:anchorId="41FA9311" wp14:editId="44E8D615">
+            <wp:extent cx="4933558" cy="3399790"/>
+            <wp:effectExtent l="0" t="0" r="635" b="0"/>
+            <wp:docPr id="46" name="Imagen 46"/>
+            <wp:cNvGraphicFramePr>
+              <a:graphicFrameLocks xmlns:a="http://schemas.openxmlformats.org/drawingml/2006/main" noChangeAspect="1"/>
+            </wp:cNvGraphicFramePr>
+            <a:graphic xmlns:a="http://schemas.openxmlformats.org/drawingml/2006/main">
+              <a:graphicData uri="http://schemas.openxmlformats.org/drawingml/2006/picture">
+                <pic:pic xmlns:pic="http://schemas.openxmlformats.org/drawingml/2006/picture">
+                  <pic:nvPicPr>
+                    <pic:cNvPr id="1" name=""/>
+                    <pic:cNvPicPr/>
+                  </pic:nvPicPr>
+                  <pic:blipFill rotWithShape="1">
+                    <a:blip r:embed="rId18"/>
+                    <a:srcRect l="10804" t="17559" r="65391" b="24122"/>
+                    <a:stretch/>
+                  </pic:blipFill>
+                  <pic:spPr bwMode="auto">
+                    <a:xfrm>
+                      <a:off x="0" y="0"/>
+                      <a:ext cx="4939441" cy="3403844"/>
+                    </a:xfrm>
+                    <a:prstGeom prst="rect">
+                      <a:avLst/>
+                    </a:prstGeom>
+                    <a:ln>
+                      <a:noFill/>
+                    </a:ln>
+                    <a:extLst>
+                      <a:ext uri="{53640926-AAD7-44D8-BBD7-CCE9431645EC}">
+                        <a14:shadowObscured xmlns:a14="http://schemas.microsoft.com/office/drawing/2010/main"/>
+                      </a:ext>
+                    </a:extLst>
+                  </pic:spPr>
+                </pic:pic>
+              </a:graphicData>
+            </a:graphic>
+          </wp:inline>
+        </w:drawing>
+      </w:r>
+    </w:p>
+    <w:p>
+      <w:pPr>
+        <w:jc w:val="center"/>
+      </w:pPr>
+      <w:r>
+        <w:rPr>
+          <w:noProof/>
+        </w:rPr>
         <w:lastRenderedPageBreak/>
+        <mc:AlternateContent>
+          <mc:Choice Requires="wps">
+            <w:drawing>
+              <wp:anchor distT="0" distB="0" distL="114300" distR="114300" simplePos="0" relativeHeight="251685888" behindDoc="0" locked="0" layoutInCell="1" allowOverlap="1" wp14:anchorId="3369B47A" wp14:editId="793D85C8">
+                <wp:simplePos x="0" y="0"/>
+                <wp:positionH relativeFrom="column">
+                  <wp:posOffset>3472815</wp:posOffset>
+                </wp:positionH>
+                <wp:positionV relativeFrom="paragraph">
+                  <wp:posOffset>614680</wp:posOffset>
+                </wp:positionV>
+                <wp:extent cx="904875" cy="352425"/>
+                <wp:effectExtent l="19050" t="19050" r="28575" b="28575"/>
+                <wp:wrapNone/>
+                <wp:docPr id="40" name="Rectángulo 40"/>
+                <wp:cNvGraphicFramePr/>
+                <a:graphic xmlns:a="http://schemas.openxmlformats.org/drawingml/2006/main">
+                  <a:graphicData uri="http://schemas.microsoft.com/office/word/2010/wordprocessingShape">
+                    <wps:wsp>
+                      <wps:cNvSpPr/>
+                      <wps:spPr>
+                        <a:xfrm>
+                          <a:off x="0" y="0"/>
+                          <a:ext cx="904875" cy="352425"/>
+                        </a:xfrm>
+                        <a:prstGeom prst="rect">
+                          <a:avLst/>
+                        </a:prstGeom>
+                        <a:noFill/>
+                        <a:ln w="28575">
+                          <a:solidFill>
+                            <a:srgbClr val="FF0000"/>
+                          </a:solidFill>
+                        </a:ln>
+                      </wps:spPr>
+                      <wps:style>
+                        <a:lnRef idx="2">
+                          <a:schemeClr val="accent1">
+                            <a:shade val="50000"/>
+                          </a:schemeClr>
+                        </a:lnRef>
+                        <a:fillRef idx="1">
+                          <a:schemeClr val="accent1"/>
+                        </a:fillRef>
+                        <a:effectRef idx="0">
+                          <a:schemeClr val="accent1"/>
+                        </a:effectRef>
+                        <a:fontRef idx="minor">
+                          <a:schemeClr val="lt1"/>
+                        </a:fontRef>
+                      </wps:style>
+                      <wps:bodyPr rot="0" spcFirstLastPara="0" vertOverflow="overflow" horzOverflow="overflow" vert="horz" wrap="square" lIns="91440" tIns="45720" rIns="91440" bIns="45720" numCol="1" spcCol="0" rtlCol="0" fromWordArt="0" anchor="ctr" anchorCtr="0" forceAA="0" compatLnSpc="1">
+                        <a:prstTxWarp prst="textNoShape">
+                          <a:avLst/>
+                        </a:prstTxWarp>
+                        <a:noAutofit/>
+                      </wps:bodyPr>
+                    </wps:wsp>
+                  </a:graphicData>
+                </a:graphic>
+                <wp14:sizeRelH relativeFrom="margin">
+                  <wp14:pctWidth>0</wp14:pctWidth>
+                </wp14:sizeRelH>
+                <wp14:sizeRelV relativeFrom="margin">
+                  <wp14:pctHeight>0</wp14:pctHeight>
+                </wp14:sizeRelV>
+              </wp:anchor>
+            </w:drawing>
+          </mc:Choice>
+          <mc:Fallback>
+            <w:pict>
+              <v:rect w14:anchorId="63C77A16" id="Rectángulo 40" o:spid="_x0000_s1026" style="position:absolute;margin-left:273.45pt;margin-top:48.4pt;width:71.25pt;height:27.75pt;z-index:251685888;visibility:visible;mso-wrap-style:square;mso-width-percent:0;mso-height-percent:0;mso-wrap-distance-left:9pt;mso-wrap-distance-top:0;mso-wrap-distance-right:9pt;mso-wrap-distance-bottom:0;mso-position-horizontal:absolute;mso-position-horizontal-relative:text;mso-position-vertical:absolute;mso-position-vertical-relative:text;mso-width-percent:0;mso-height-percent:0;mso-width-relative:margin;mso-height-relative:margin;v-text-anchor:middle" o:gfxdata="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" filled="f" strokecolor="red" strokeweight="2.25pt"/>
+            </w:pict>
+          </mc:Fallback>
+        </mc:AlternateContent>
+      </w:r>
+      <w:r>
+        <w:rPr>
+          <w:noProof/>
+        </w:rPr>
+        <w:drawing>
+          <wp:inline distT="0" distB="0" distL="0" distR="0" wp14:anchorId="48424536" wp14:editId="316616B0">
+            <wp:extent cx="3676650" cy="4046878"/>
+            <wp:effectExtent l="0" t="0" r="0" b="0"/>
+            <wp:docPr id="47" name="Imagen 47" descr="Captura de pantalla de computadora&#10;&#10;Descripción generada automáticamente"/>
+            <wp:cNvGraphicFramePr>
+              <a:graphicFrameLocks xmlns:a="http://schemas.openxmlformats.org/drawingml/2006/main" noChangeAspect="1"/>
+            </wp:cNvGraphicFramePr>
+            <a:graphic xmlns:a="http://schemas.openxmlformats.org/drawingml/2006/main">
+              <a:graphicData uri="http://schemas.openxmlformats.org/drawingml/2006/picture">
+                <pic:pic xmlns:pic="http://schemas.openxmlformats.org/drawingml/2006/picture">
+                  <pic:nvPicPr>
+                    <pic:cNvPr id="13" name="Imagen 13" descr="Captura de pantalla de computadora&#10;&#10;Descripción generada automáticamente"/>
+                    <pic:cNvPicPr/>
+                  </pic:nvPicPr>
+                  <pic:blipFill rotWithShape="1">
+                    <a:blip r:embed="rId19"/>
+                    <a:srcRect l="18074" t="28680" r="72369" b="33924"/>
+                    <a:stretch/>
+                  </pic:blipFill>
+                  <pic:spPr bwMode="auto">
+                    <a:xfrm>
+                      <a:off x="0" y="0"/>
+                      <a:ext cx="3687231" cy="4058524"/>
+                    </a:xfrm>
+                    <a:prstGeom prst="rect">
+                      <a:avLst/>
+                    </a:prstGeom>
+                    <a:ln>
+                      <a:noFill/>
+                    </a:ln>
+                    <a:extLst>
+                      <a:ext uri="{53640926-AAD7-44D8-BBD7-CCE9431645EC}">
+                        <a14:shadowObscured xmlns:a14="http://schemas.microsoft.com/office/drawing/2010/main"/>
+                      </a:ext>
+                    </a:extLst>
+                  </pic:spPr>
+                </pic:pic>
+              </a:graphicData>
+            </a:graphic>
+          </wp:inline>
+        </w:drawing>
+      </w:r>
+    </w:p>
+    <w:p/>
+    <w:p>
+      <w:pPr>
+        <w:pStyle w:val="Prrafodelista"/>
+        <w:numPr>
+          <w:ilvl w:val="0"/>
+          <w:numId w:val="4"/>
+        </w:numPr>
+      </w:pPr>
+      <w:r>
+        <w:t xml:space="preserve">Primero creamos la librería </w:t>
+      </w:r>
+      <w:proofErr w:type="spellStart"/>
+      <w:r>
+        <w:t>jasper</w:t>
+      </w:r>
+      <w:proofErr w:type="spellEnd"/>
+      <w:r>
+        <w:t xml:space="preserve"> y le damos en ok</w:t>
+      </w:r>
+    </w:p>
+    <w:p>
+      <w:pPr>
+        <w:jc w:val="center"/>
+      </w:pPr>
+      <w:r>
+        <w:rPr>
+          <w:noProof/>
+        </w:rPr>
+        <mc:AlternateContent>
+          <mc:Choice Requires="wps">
+            <w:drawing>
+              <wp:anchor distT="0" distB="0" distL="114300" distR="114300" simplePos="0" relativeHeight="251686912" behindDoc="0" locked="0" layoutInCell="1" allowOverlap="1" wp14:anchorId="34813142" wp14:editId="074D8753">
+                <wp:simplePos x="0" y="0"/>
+                <wp:positionH relativeFrom="column">
+                  <wp:posOffset>2710815</wp:posOffset>
+                </wp:positionH>
+                <wp:positionV relativeFrom="paragraph">
+                  <wp:posOffset>1368425</wp:posOffset>
+                </wp:positionV>
+                <wp:extent cx="781050" cy="295275"/>
+                <wp:effectExtent l="19050" t="19050" r="19050" b="28575"/>
+                <wp:wrapNone/>
+                <wp:docPr id="41" name="Rectángulo 41"/>
+                <wp:cNvGraphicFramePr/>
+                <a:graphic xmlns:a="http://schemas.openxmlformats.org/drawingml/2006/main">
+                  <a:graphicData uri="http://schemas.microsoft.com/office/word/2010/wordprocessingShape">
+                    <wps:wsp>
+                      <wps:cNvSpPr/>
+                      <wps:spPr>
+                        <a:xfrm>
+                          <a:off x="0" y="0"/>
+                          <a:ext cx="781050" cy="295275"/>
+                        </a:xfrm>
+                        <a:prstGeom prst="rect">
+                          <a:avLst/>
+                        </a:prstGeom>
+                        <a:noFill/>
+                        <a:ln w="28575">
+                          <a:solidFill>
+                            <a:srgbClr val="FF0000"/>
+                          </a:solidFill>
+                        </a:ln>
+                      </wps:spPr>
+                      <wps:style>
+                        <a:lnRef idx="2">
+                          <a:schemeClr val="accent1">
+                            <a:shade val="50000"/>
+                          </a:schemeClr>
+                        </a:lnRef>
+                        <a:fillRef idx="1">
+                          <a:schemeClr val="accent1"/>
+                        </a:fillRef>
+                        <a:effectRef idx="0">
+                          <a:schemeClr val="accent1"/>
+                        </a:effectRef>
+                        <a:fontRef idx="minor">
+                          <a:schemeClr val="lt1"/>
+                        </a:fontRef>
+                      </wps:style>
+                      <wps:bodyPr rot="0" spcFirstLastPara="0" vertOverflow="overflow" horzOverflow="overflow" vert="horz" wrap="square" lIns="91440" tIns="45720" rIns="91440" bIns="45720" numCol="1" spcCol="0" rtlCol="0" fromWordArt="0" anchor="ctr" anchorCtr="0" forceAA="0" compatLnSpc="1">
+                        <a:prstTxWarp prst="textNoShape">
+                          <a:avLst/>
+                        </a:prstTxWarp>
+                        <a:noAutofit/>
+                      </wps:bodyPr>
+                    </wps:wsp>
+                  </a:graphicData>
+                </a:graphic>
+                <wp14:sizeRelH relativeFrom="margin">
+                  <wp14:pctWidth>0</wp14:pctWidth>
+                </wp14:sizeRelH>
+                <wp14:sizeRelV relativeFrom="margin">
+                  <wp14:pctHeight>0</wp14:pctHeight>
+                </wp14:sizeRelV>
+              </wp:anchor>
+            </w:drawing>
+          </mc:Choice>
+          <mc:Fallback>
+            <w:pict>
+              <v:rect w14:anchorId="53725481" id="Rectángulo 41" o:spid="_x0000_s1026" style="position:absolute;margin-left:213.45pt;margin-top:107.75pt;width:61.5pt;height:23.25pt;z-index:251686912;visibility:visible;mso-wrap-style:square;mso-width-percent:0;mso-height-percent:0;mso-wrap-distance-left:9pt;mso-wrap-distance-top:0;mso-wrap-distance-right:9pt;mso-wrap-distance-bottom:0;mso-position-horizontal:absolute;mso-position-horizontal-relative:text;mso-position-vertical:absolute;mso-position-vertical-relative:text;mso-width-percent:0;mso-height-percent:0;mso-width-relative:margin;mso-height-relative:margin;v-text-anchor:middle" o:gfxdata="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" filled="f" strokecolor="red" strokeweight="2.25pt"/>
+            </w:pict>
+          </mc:Fallback>
+        </mc:AlternateContent>
+      </w:r>
+      <w:r>
+        <w:rPr>
+          <w:noProof/>
+        </w:rPr>
+        <w:t xml:space="preserve"> </w:t>
+      </w:r>
+      <w:r>
+        <w:rPr>
+          <w:noProof/>
+        </w:rPr>
+        <w:drawing>
+          <wp:inline distT="0" distB="0" distL="0" distR="0" wp14:anchorId="7D024A54" wp14:editId="73B8D9B3">
+            <wp:extent cx="3000375" cy="1724025"/>
+            <wp:effectExtent l="0" t="0" r="9525" b="9525"/>
+            <wp:docPr id="55" name="Imagen 55" descr="Interfaz de usuario gráfica, Texto, Aplicación&#10;&#10;Descripción generada automáticamente"/>
+            <wp:cNvGraphicFramePr>
+              <a:graphicFrameLocks xmlns:a="http://schemas.openxmlformats.org/drawingml/2006/main" noChangeAspect="1"/>
+            </wp:cNvGraphicFramePr>
+            <a:graphic xmlns:a="http://schemas.openxmlformats.org/drawingml/2006/main">
+              <a:graphicData uri="http://schemas.openxmlformats.org/drawingml/2006/picture">
+                <pic:pic xmlns:pic="http://schemas.openxmlformats.org/drawingml/2006/picture">
+                  <pic:nvPicPr>
+                    <pic:cNvPr id="55" name="Imagen 55" descr="Interfaz de usuario gráfica, Texto, Aplicación&#10;&#10;Descripción generada automáticamente"/>
+                    <pic:cNvPicPr/>
+                  </pic:nvPicPr>
+                  <pic:blipFill rotWithShape="1">
+                    <a:blip r:embed="rId26"/>
+                    <a:srcRect t="2062" b="4639"/>
+                    <a:stretch/>
+                  </pic:blipFill>
+                  <pic:spPr bwMode="auto">
+                    <a:xfrm>
+                      <a:off x="0" y="0"/>
+                      <a:ext cx="3000794" cy="1724266"/>
+                    </a:xfrm>
+                    <a:prstGeom prst="rect">
+                      <a:avLst/>
+                    </a:prstGeom>
+                    <a:ln>
+                      <a:noFill/>
+                    </a:ln>
+                    <a:extLst>
+                      <a:ext uri="{53640926-AAD7-44D8-BBD7-CCE9431645EC}">
+                        <a14:shadowObscured xmlns:a14="http://schemas.microsoft.com/office/drawing/2010/main"/>
+                      </a:ext>
+                    </a:extLst>
+                  </pic:spPr>
+                </pic:pic>
+              </a:graphicData>
+            </a:graphic>
+          </wp:inline>
+        </w:drawing>
+      </w:r>
+    </w:p>
+    <w:p>
+      <w:pPr>
+        <w:jc w:val="center"/>
+      </w:pPr>
+    </w:p>
+    <w:p>
+      <w:pPr>
+        <w:jc w:val="center"/>
+      </w:pPr>
+    </w:p>
+    <w:p>
+      <w:pPr>
+        <w:jc w:val="center"/>
+      </w:pPr>
+    </w:p>
+    <w:p>
+      <w:pPr>
+        <w:jc w:val="center"/>
+      </w:pPr>
+    </w:p>
+    <w:p>
+      <w:pPr>
+        <w:jc w:val="center"/>
+      </w:pPr>
+    </w:p>
+    <w:p>
+      <w:pPr>
+        <w:jc w:val="center"/>
+      </w:pPr>
+    </w:p>
+    <w:p>
+      <w:pPr>
+        <w:jc w:val="center"/>
+      </w:pPr>
+    </w:p>
+    <w:p>
+      <w:pPr>
+        <w:jc w:val="center"/>
+      </w:pPr>
+    </w:p>
+    <w:p>
+      <w:pPr>
+        <w:pStyle w:val="Prrafodelista"/>
+        <w:numPr>
+          <w:ilvl w:val="0"/>
+          <w:numId w:val="4"/>
+        </w:numPr>
+      </w:pPr>
+      <w:r>
+        <w:t xml:space="preserve">Una vez dentro seleccionamos la opción </w:t>
+      </w:r>
+      <w:proofErr w:type="spellStart"/>
+      <w:r>
+        <w:t>Add</w:t>
+      </w:r>
+      <w:proofErr w:type="spellEnd"/>
+      <w:r>
+        <w:t xml:space="preserve"> JAR/Folder</w:t>
+      </w:r>
+    </w:p>
+    <w:p>
+      <w:pPr>
+        <w:jc w:val="center"/>
+        <w:rPr>
+          <w:lang w:val="en-GB"/>
+        </w:rPr>
+      </w:pPr>
+      <w:r>
+        <w:rPr>
+          <w:noProof/>
+        </w:rPr>
+        <mc:AlternateContent>
+          <mc:Choice Requires="wps">
+            <w:drawing>
+              <wp:anchor distT="0" distB="0" distL="114300" distR="114300" simplePos="0" relativeHeight="251687936" behindDoc="0" locked="0" layoutInCell="1" allowOverlap="1" wp14:anchorId="3EFAB823" wp14:editId="1555E03D">
+                <wp:simplePos x="0" y="0"/>
+                <wp:positionH relativeFrom="column">
+                  <wp:posOffset>3834130</wp:posOffset>
+                </wp:positionH>
+                <wp:positionV relativeFrom="paragraph">
+                  <wp:posOffset>120015</wp:posOffset>
+                </wp:positionV>
+                <wp:extent cx="1190625" cy="295275"/>
+                <wp:effectExtent l="19050" t="19050" r="28575" b="28575"/>
+                <wp:wrapNone/>
+                <wp:docPr id="42" name="Rectángulo 42"/>
+                <wp:cNvGraphicFramePr/>
+                <a:graphic xmlns:a="http://schemas.openxmlformats.org/drawingml/2006/main">
+                  <a:graphicData uri="http://schemas.microsoft.com/office/word/2010/wordprocessingShape">
+                    <wps:wsp>
+                      <wps:cNvSpPr/>
+                      <wps:spPr>
+                        <a:xfrm>
+                          <a:off x="0" y="0"/>
+                          <a:ext cx="1190625" cy="295275"/>
+                        </a:xfrm>
+                        <a:prstGeom prst="rect">
+                          <a:avLst/>
+                        </a:prstGeom>
+                        <a:noFill/>
+                        <a:ln w="28575">
+                          <a:solidFill>
+                            <a:srgbClr val="FF0000"/>
+                          </a:solidFill>
+                        </a:ln>
+                      </wps:spPr>
+                      <wps:style>
+                        <a:lnRef idx="2">
+                          <a:schemeClr val="accent1">
+                            <a:shade val="50000"/>
+                          </a:schemeClr>
+                        </a:lnRef>
+                        <a:fillRef idx="1">
+                          <a:schemeClr val="accent1"/>
+                        </a:fillRef>
+                        <a:effectRef idx="0">
+                          <a:schemeClr val="accent1"/>
+                        </a:effectRef>
+                        <a:fontRef idx="minor">
+                          <a:schemeClr val="lt1"/>
+                        </a:fontRef>
+                      </wps:style>
+                      <wps:bodyPr rot="0" spcFirstLastPara="0" vertOverflow="overflow" horzOverflow="overflow" vert="horz" wrap="square" lIns="91440" tIns="45720" rIns="91440" bIns="45720" numCol="1" spcCol="0" rtlCol="0" fromWordArt="0" anchor="ctr" anchorCtr="0" forceAA="0" compatLnSpc="1">
+                        <a:prstTxWarp prst="textNoShape">
+                          <a:avLst/>
+                        </a:prstTxWarp>
+                        <a:noAutofit/>
+                      </wps:bodyPr>
+                    </wps:wsp>
+                  </a:graphicData>
+                </a:graphic>
+                <wp14:sizeRelH relativeFrom="margin">
+                  <wp14:pctWidth>0</wp14:pctWidth>
+                </wp14:sizeRelH>
+                <wp14:sizeRelV relativeFrom="margin">
+                  <wp14:pctHeight>0</wp14:pctHeight>
+                </wp14:sizeRelV>
+              </wp:anchor>
+            </w:drawing>
+          </mc:Choice>
+          <mc:Fallback>
+            <w:pict>
+              <v:rect w14:anchorId="15BA4F58" id="Rectángulo 42" o:spid="_x0000_s1026" style="position:absolute;margin-left:301.9pt;margin-top:9.45pt;width:93.75pt;height:23.25pt;z-index:251687936;visibility:visible;mso-wrap-style:square;mso-width-percent:0;mso-height-percent:0;mso-wrap-distance-left:9pt;mso-wrap-distance-top:0;mso-wrap-distance-right:9pt;mso-wrap-distance-bottom:0;mso-position-horizontal:absolute;mso-position-horizontal-relative:text;mso-position-vertical:absolute;mso-position-vertical-relative:text;mso-width-percent:0;mso-height-percent:0;mso-width-relative:margin;mso-height-relative:margin;v-text-anchor:middle" o:gfxdata="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" filled="f" strokecolor="red" strokeweight="2.25pt"/>
+            </w:pict>
+          </mc:Fallback>
+        </mc:AlternateContent>
+      </w:r>
+      <w:r>
+        <w:rPr>
+          <w:noProof/>
+          <w:lang w:val="en-GB"/>
+        </w:rPr>
+        <w:drawing>
+          <wp:inline distT="0" distB="0" distL="0" distR="0" wp14:anchorId="72622700" wp14:editId="4F96929F">
+            <wp:extent cx="5000625" cy="3238500"/>
+            <wp:effectExtent l="0" t="0" r="9525" b="0"/>
+            <wp:docPr id="49" name="Imagen 49" descr="Interfaz de usuario gráfica, Texto, Aplicación, Correo electrónico&#10;&#10;Descripción generada automáticamente"/>
+            <wp:cNvGraphicFramePr>
+              <a:graphicFrameLocks xmlns:a="http://schemas.openxmlformats.org/drawingml/2006/main" noChangeAspect="1"/>
+            </wp:cNvGraphicFramePr>
+            <a:graphic xmlns:a="http://schemas.openxmlformats.org/drawingml/2006/main">
+              <a:graphicData uri="http://schemas.openxmlformats.org/drawingml/2006/picture">
+                <pic:pic xmlns:pic="http://schemas.openxmlformats.org/drawingml/2006/picture">
+                  <pic:nvPicPr>
+                    <pic:cNvPr id="49" name="Imagen 49" descr="Interfaz de usuario gráfica, Texto, Aplicación, Correo electrónico&#10;&#10;Descripción generada automáticamente"/>
+                    <pic:cNvPicPr/>
+                  </pic:nvPicPr>
+                  <pic:blipFill rotWithShape="1">
+                    <a:blip r:embed="rId21"/>
+                    <a:srcRect t="26247"/>
+                    <a:stretch/>
+                  </pic:blipFill>
+                  <pic:spPr bwMode="auto">
+                    <a:xfrm>
+                      <a:off x="0" y="0"/>
+                      <a:ext cx="5001323" cy="3238952"/>
+                    </a:xfrm>
+                    <a:prstGeom prst="rect">
+                      <a:avLst/>
+                    </a:prstGeom>
+                    <a:ln>
+                      <a:noFill/>
+                    </a:ln>
+                    <a:extLst>
+                      <a:ext uri="{53640926-AAD7-44D8-BBD7-CCE9431645EC}">
+                        <a14:shadowObscured xmlns:a14="http://schemas.microsoft.com/office/drawing/2010/main"/>
+                      </a:ext>
+                    </a:extLst>
+                  </pic:spPr>
+                </pic:pic>
+              </a:graphicData>
+            </a:graphic>
+          </wp:inline>
+        </w:drawing>
+      </w:r>
+    </w:p>
+    <w:p>
+      <w:pPr>
+        <w:pStyle w:val="Prrafodelista"/>
+        <w:numPr>
+          <w:ilvl w:val="0"/>
+          <w:numId w:val="4"/>
+        </w:numPr>
+      </w:pPr>
+      <w:r>
+        <w:t xml:space="preserve">Ahora buscamos la carpeta </w:t>
+      </w:r>
+      <w:proofErr w:type="spellStart"/>
+      <w:r>
+        <w:t>l</w:t>
+      </w:r>
+      <w:r>
+        <w:t>ib</w:t>
+      </w:r>
+      <w:proofErr w:type="spellEnd"/>
+      <w:r>
+        <w:t xml:space="preserve"> dentro de la carpeta descargado del repositorio y seleccionamos la carpeta </w:t>
+      </w:r>
+      <w:proofErr w:type="spellStart"/>
+      <w:r>
+        <w:t>jasper</w:t>
+      </w:r>
+      <w:proofErr w:type="spellEnd"/>
+      <w:r>
+        <w:t>.</w:t>
+      </w:r>
+    </w:p>
+    <w:p>
+      <w:r>
+        <w:rPr>
+          <w:noProof/>
+        </w:rPr>
+        <w:drawing>
+          <wp:inline distT="0" distB="0" distL="0" distR="0" wp14:anchorId="39E8CFD0" wp14:editId="337935A1">
+            <wp:extent cx="5400040" cy="3531235"/>
+            <wp:effectExtent l="0" t="0" r="0" b="0"/>
+            <wp:docPr id="50" name="Imagen 50" descr="Interfaz de usuario gráfica, Texto, Aplicación, Correo electrónico&#10;&#10;Descripción generada automáticamente"/>
+            <wp:cNvGraphicFramePr>
+              <a:graphicFrameLocks xmlns:a="http://schemas.openxmlformats.org/drawingml/2006/main" noChangeAspect="1"/>
+            </wp:cNvGraphicFramePr>
+            <a:graphic xmlns:a="http://schemas.openxmlformats.org/drawingml/2006/main">
+              <a:graphicData uri="http://schemas.openxmlformats.org/drawingml/2006/picture">
+                <pic:pic xmlns:pic="http://schemas.openxmlformats.org/drawingml/2006/picture">
+                  <pic:nvPicPr>
+                    <pic:cNvPr id="28" name="Imagen 28" descr="Interfaz de usuario gráfica, Texto, Aplicación, Correo electrónico&#10;&#10;Descripción generada automáticamente"/>
+                    <pic:cNvPicPr/>
+                  </pic:nvPicPr>
+                  <pic:blipFill>
+                    <a:blip r:embed="rId22"/>
+                    <a:stretch>
+                      <a:fillRect/>
+                    </a:stretch>
+                  </pic:blipFill>
+                  <pic:spPr>
+                    <a:xfrm>
+                      <a:off x="0" y="0"/>
+                      <a:ext cx="5400040" cy="3531235"/>
+                    </a:xfrm>
+                    <a:prstGeom prst="rect">
+                      <a:avLst/>
+                    </a:prstGeom>
+                  </pic:spPr>
+                </pic:pic>
+              </a:graphicData>
+            </a:graphic>
+          </wp:inline>
+        </w:drawing>
+      </w:r>
+    </w:p>
+    <w:p>
+      <w:r>
+        <w:rPr>
+          <w:noProof/>
+        </w:rPr>
+        <w:lastRenderedPageBreak/>
+        <w:drawing>
+          <wp:inline distT="0" distB="0" distL="0" distR="0" wp14:anchorId="6E93EF1A" wp14:editId="17A69276">
+            <wp:extent cx="5400040" cy="3545840"/>
+            <wp:effectExtent l="0" t="0" r="0" b="0"/>
+            <wp:docPr id="56" name="Imagen 56" descr="Interfaz de usuario gráfica, Texto, Aplicación&#10;&#10;Descripción generada automáticamente"/>
+            <wp:cNvGraphicFramePr>
+              <a:graphicFrameLocks xmlns:a="http://schemas.openxmlformats.org/drawingml/2006/main" noChangeAspect="1"/>
+            </wp:cNvGraphicFramePr>
+            <a:graphic xmlns:a="http://schemas.openxmlformats.org/drawingml/2006/main">
+              <a:graphicData uri="http://schemas.openxmlformats.org/drawingml/2006/picture">
+                <pic:pic xmlns:pic="http://schemas.openxmlformats.org/drawingml/2006/picture">
+                  <pic:nvPicPr>
+                    <pic:cNvPr id="56" name="Imagen 56" descr="Interfaz de usuario gráfica, Texto, Aplicación&#10;&#10;Descripción generada automáticamente"/>
+                    <pic:cNvPicPr/>
+                  </pic:nvPicPr>
+                  <pic:blipFill>
+                    <a:blip r:embed="rId27"/>
+                    <a:stretch>
+                      <a:fillRect/>
+                    </a:stretch>
+                  </pic:blipFill>
+                  <pic:spPr>
+                    <a:xfrm>
+                      <a:off x="0" y="0"/>
+                      <a:ext cx="5400040" cy="3545840"/>
+                    </a:xfrm>
+                    <a:prstGeom prst="rect">
+                      <a:avLst/>
+                    </a:prstGeom>
+                  </pic:spPr>
+                </pic:pic>
+              </a:graphicData>
+            </a:graphic>
+          </wp:inline>
+        </w:drawing>
+      </w:r>
+    </w:p>
+    <w:p/>
+    <w:p>
+      <w:pPr>
+        <w:pStyle w:val="Prrafodelista"/>
+        <w:numPr>
+          <w:ilvl w:val="0"/>
+          <w:numId w:val="4"/>
+        </w:numPr>
+      </w:pPr>
+      <w:r>
+        <w:t xml:space="preserve">Ahora escogemos todas los archivos y damos clic en </w:t>
+      </w:r>
+      <w:proofErr w:type="spellStart"/>
+      <w:r>
+        <w:t>Add</w:t>
+      </w:r>
+      <w:proofErr w:type="spellEnd"/>
+      <w:r>
+        <w:t xml:space="preserve"> JAR/ Folder </w:t>
+      </w:r>
+    </w:p>
+    <w:p>
+      <w:r>
+        <w:rPr>
+          <w:noProof/>
+        </w:rPr>
+        <mc:AlternateContent>
+          <mc:Choice Requires="wps">
+            <w:drawing>
+              <wp:anchor distT="0" distB="0" distL="114300" distR="114300" simplePos="0" relativeHeight="251688960" behindDoc="0" locked="0" layoutInCell="1" allowOverlap="1" wp14:anchorId="6279361C" wp14:editId="5F1DAB22">
+                <wp:simplePos x="0" y="0"/>
+                <wp:positionH relativeFrom="margin">
+                  <wp:align>right</wp:align>
+                </wp:positionH>
+                <wp:positionV relativeFrom="paragraph">
+                  <wp:posOffset>2967990</wp:posOffset>
+                </wp:positionV>
+                <wp:extent cx="1190625" cy="295275"/>
+                <wp:effectExtent l="19050" t="19050" r="28575" b="28575"/>
+                <wp:wrapNone/>
+                <wp:docPr id="43" name="Rectángulo 43"/>
+                <wp:cNvGraphicFramePr/>
+                <a:graphic xmlns:a="http://schemas.openxmlformats.org/drawingml/2006/main">
+                  <a:graphicData uri="http://schemas.microsoft.com/office/word/2010/wordprocessingShape">
+                    <wps:wsp>
+                      <wps:cNvSpPr/>
+                      <wps:spPr>
+                        <a:xfrm>
+                          <a:off x="0" y="0"/>
+                          <a:ext cx="1190625" cy="295275"/>
+                        </a:xfrm>
+                        <a:prstGeom prst="rect">
+                          <a:avLst/>
+                        </a:prstGeom>
+                        <a:noFill/>
+                        <a:ln w="28575">
+                          <a:solidFill>
+                            <a:srgbClr val="FF0000"/>
+                          </a:solidFill>
+                        </a:ln>
+                      </wps:spPr>
+                      <wps:style>
+                        <a:lnRef idx="2">
+                          <a:schemeClr val="accent1">
+                            <a:shade val="50000"/>
+                          </a:schemeClr>
+                        </a:lnRef>
+                        <a:fillRef idx="1">
+                          <a:schemeClr val="accent1"/>
+                        </a:fillRef>
+                        <a:effectRef idx="0">
+                          <a:schemeClr val="accent1"/>
+                        </a:effectRef>
+                        <a:fontRef idx="minor">
+                          <a:schemeClr val="lt1"/>
+                        </a:fontRef>
+                      </wps:style>
+                      <wps:bodyPr rot="0" spcFirstLastPara="0" vertOverflow="overflow" horzOverflow="overflow" vert="horz" wrap="square" lIns="91440" tIns="45720" rIns="91440" bIns="45720" numCol="1" spcCol="0" rtlCol="0" fromWordArt="0" anchor="ctr" anchorCtr="0" forceAA="0" compatLnSpc="1">
+                        <a:prstTxWarp prst="textNoShape">
+                          <a:avLst/>
+                        </a:prstTxWarp>
+                        <a:noAutofit/>
+                      </wps:bodyPr>
+                    </wps:wsp>
+                  </a:graphicData>
+                </a:graphic>
+                <wp14:sizeRelH relativeFrom="margin">
+                  <wp14:pctWidth>0</wp14:pctWidth>
+                </wp14:sizeRelH>
+                <wp14:sizeRelV relativeFrom="margin">
+                  <wp14:pctHeight>0</wp14:pctHeight>
+                </wp14:sizeRelV>
+              </wp:anchor>
+            </w:drawing>
+          </mc:Choice>
+          <mc:Fallback>
+            <w:pict>
+              <v:rect w14:anchorId="65093913" id="Rectángulo 43" o:spid="_x0000_s1026" style="position:absolute;margin-left:42.55pt;margin-top:233.7pt;width:93.75pt;height:23.25pt;z-index:251688960;visibility:visible;mso-wrap-style:square;mso-width-percent:0;mso-height-percent:0;mso-wrap-distance-left:9pt;mso-wrap-distance-top:0;mso-wrap-distance-right:9pt;mso-wrap-distance-bottom:0;mso-position-horizontal:right;mso-position-horizontal-relative:margin;mso-position-vertical:absolute;mso-position-vertical-relative:text;mso-width-percent:0;mso-height-percent:0;mso-width-relative:margin;mso-height-relative:margin;v-text-anchor:middle" o:gfxdata="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" filled="f" strokecolor="red" strokeweight="2.25pt">
+                <w10:wrap anchorx="margin"/>
+              </v:rect>
+            </w:pict>
+          </mc:Fallback>
+        </mc:AlternateContent>
+      </w:r>
+      <w:r>
+        <w:rPr>
+          <w:noProof/>
+        </w:rPr>
+        <w:drawing>
+          <wp:inline distT="0" distB="0" distL="0" distR="0" wp14:anchorId="18AD87D4" wp14:editId="3691D350">
+            <wp:extent cx="5400040" cy="3545840"/>
+            <wp:effectExtent l="0" t="0" r="0" b="0"/>
+            <wp:docPr id="57" name="Imagen 57" descr="Interfaz de usuario gráfica, Texto, Aplicación&#10;&#10;Descripción generada automáticamente"/>
+            <wp:cNvGraphicFramePr>
+              <a:graphicFrameLocks xmlns:a="http://schemas.openxmlformats.org/drawingml/2006/main" noChangeAspect="1"/>
+            </wp:cNvGraphicFramePr>
+            <a:graphic xmlns:a="http://schemas.openxmlformats.org/drawingml/2006/main">
+              <a:graphicData uri="http://schemas.openxmlformats.org/drawingml/2006/picture">
+                <pic:pic xmlns:pic="http://schemas.openxmlformats.org/drawingml/2006/picture">
+                  <pic:nvPicPr>
+                    <pic:cNvPr id="56" name="Imagen 56" descr="Interfaz de usuario gráfica, Texto, Aplicación&#10;&#10;Descripción generada automáticamente"/>
+                    <pic:cNvPicPr/>
+                  </pic:nvPicPr>
+                  <pic:blipFill>
+                    <a:blip r:embed="rId27"/>
+                    <a:stretch>
+                      <a:fillRect/>
+                    </a:stretch>
+                  </pic:blipFill>
+                  <pic:spPr>
+                    <a:xfrm>
+                      <a:off x="0" y="0"/>
+                      <a:ext cx="5400040" cy="3545840"/>
+                    </a:xfrm>
+                    <a:prstGeom prst="rect">
+                      <a:avLst/>
+                    </a:prstGeom>
+                  </pic:spPr>
+                </pic:pic>
+              </a:graphicData>
+            </a:graphic>
+          </wp:inline>
+        </w:drawing>
+      </w:r>
+    </w:p>
+    <w:p>
+      <w:pPr>
+        <w:pStyle w:val="Prrafodelista"/>
+        <w:numPr>
+          <w:ilvl w:val="0"/>
+          <w:numId w:val="4"/>
+        </w:numPr>
+      </w:pPr>
+      <w:r>
+        <w:t>Ahora damos clic en la opción ok.</w:t>
+      </w:r>
+    </w:p>
+    <w:p>
+      <w:r>
+        <w:rPr>
+          <w:noProof/>
+        </w:rPr>
+        <w:lastRenderedPageBreak/>
+        <mc:AlternateContent>
+          <mc:Choice Requires="wps">
+            <w:drawing>
+              <wp:anchor distT="0" distB="0" distL="114300" distR="114300" simplePos="0" relativeHeight="251689984" behindDoc="0" locked="0" layoutInCell="1" allowOverlap="1" wp14:anchorId="548598B3" wp14:editId="13BB8E92">
+                <wp:simplePos x="0" y="0"/>
+                <wp:positionH relativeFrom="margin">
+                  <wp:posOffset>2853690</wp:posOffset>
+                </wp:positionH>
+                <wp:positionV relativeFrom="paragraph">
+                  <wp:posOffset>4109720</wp:posOffset>
+                </wp:positionV>
+                <wp:extent cx="800100" cy="295275"/>
+                <wp:effectExtent l="19050" t="19050" r="19050" b="28575"/>
+                <wp:wrapNone/>
+                <wp:docPr id="44" name="Rectángulo 44"/>
+                <wp:cNvGraphicFramePr/>
+                <a:graphic xmlns:a="http://schemas.openxmlformats.org/drawingml/2006/main">
+                  <a:graphicData uri="http://schemas.microsoft.com/office/word/2010/wordprocessingShape">
+                    <wps:wsp>
+                      <wps:cNvSpPr/>
+                      <wps:spPr>
+                        <a:xfrm>
+                          <a:off x="0" y="0"/>
+                          <a:ext cx="800100" cy="295275"/>
+                        </a:xfrm>
+                        <a:prstGeom prst="rect">
+                          <a:avLst/>
+                        </a:prstGeom>
+                        <a:noFill/>
+                        <a:ln w="28575">
+                          <a:solidFill>
+                            <a:srgbClr val="FF0000"/>
+                          </a:solidFill>
+                        </a:ln>
+                      </wps:spPr>
+                      <wps:style>
+                        <a:lnRef idx="2">
+                          <a:schemeClr val="accent1">
+                            <a:shade val="50000"/>
+                          </a:schemeClr>
+                        </a:lnRef>
+                        <a:fillRef idx="1">
+                          <a:schemeClr val="accent1"/>
+                        </a:fillRef>
+                        <a:effectRef idx="0">
+                          <a:schemeClr val="accent1"/>
+                        </a:effectRef>
+                        <a:fontRef idx="minor">
+                          <a:schemeClr val="lt1"/>
+                        </a:fontRef>
+                      </wps:style>
+                      <wps:bodyPr rot="0" spcFirstLastPara="0" vertOverflow="overflow" horzOverflow="overflow" vert="horz" wrap="square" lIns="91440" tIns="45720" rIns="91440" bIns="45720" numCol="1" spcCol="0" rtlCol="0" fromWordArt="0" anchor="ctr" anchorCtr="0" forceAA="0" compatLnSpc="1">
+                        <a:prstTxWarp prst="textNoShape">
+                          <a:avLst/>
+                        </a:prstTxWarp>
+                        <a:noAutofit/>
+                      </wps:bodyPr>
+                    </wps:wsp>
+                  </a:graphicData>
+                </a:graphic>
+                <wp14:sizeRelH relativeFrom="margin">
+                  <wp14:pctWidth>0</wp14:pctWidth>
+                </wp14:sizeRelH>
+                <wp14:sizeRelV relativeFrom="margin">
+                  <wp14:pctHeight>0</wp14:pctHeight>
+                </wp14:sizeRelV>
+              </wp:anchor>
+            </w:drawing>
+          </mc:Choice>
+          <mc:Fallback>
+            <w:pict>
+              <v:rect w14:anchorId="281199B6" id="Rectángulo 44" o:spid="_x0000_s1026" style="position:absolute;margin-left:224.7pt;margin-top:323.6pt;width:63pt;height:23.25pt;z-index:251689984;visibility:visible;mso-wrap-style:square;mso-width-percent:0;mso-height-percent:0;mso-wrap-distance-left:9pt;mso-wrap-distance-top:0;mso-wrap-distance-right:9pt;mso-wrap-distance-bottom:0;mso-position-horizontal:absolute;mso-position-horizontal-relative:margin;mso-position-vertical:absolute;mso-position-vertical-relative:text;mso-width-percent:0;mso-height-percent:0;mso-width-relative:margin;mso-height-relative:margin;v-text-anchor:middle" o:gfxdata="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" filled="f" strokecolor="red" strokeweight="2.25pt">
+                <w10:wrap anchorx="margin"/>
+              </v:rect>
+            </w:pict>
+          </mc:Fallback>
+        </mc:AlternateContent>
+      </w:r>
+      <w:r>
+        <w:rPr>
+          <w:noProof/>
+        </w:rPr>
+        <w:drawing>
+          <wp:inline distT="0" distB="0" distL="0" distR="0" wp14:anchorId="16853396" wp14:editId="760B952C">
+            <wp:extent cx="5115639" cy="4525006"/>
+            <wp:effectExtent l="0" t="0" r="8890" b="9525"/>
+            <wp:docPr id="58" name="Imagen 58"/>
+            <wp:cNvGraphicFramePr>
+              <a:graphicFrameLocks xmlns:a="http://schemas.openxmlformats.org/drawingml/2006/main" noChangeAspect="1"/>
+            </wp:cNvGraphicFramePr>
+            <a:graphic xmlns:a="http://schemas.openxmlformats.org/drawingml/2006/main">
+              <a:graphicData uri="http://schemas.openxmlformats.org/drawingml/2006/picture">
+                <pic:pic xmlns:pic="http://schemas.openxmlformats.org/drawingml/2006/picture">
+                  <pic:nvPicPr>
+                    <pic:cNvPr id="1" name=""/>
+                    <pic:cNvPicPr/>
+                  </pic:nvPicPr>
+                  <pic:blipFill>
+                    <a:blip r:embed="rId28"/>
+                    <a:stretch>
+                      <a:fillRect/>
+                    </a:stretch>
+                  </pic:blipFill>
+                  <pic:spPr>
+                    <a:xfrm>
+                      <a:off x="0" y="0"/>
+                      <a:ext cx="5115639" cy="4525006"/>
+                    </a:xfrm>
+                    <a:prstGeom prst="rect">
+                      <a:avLst/>
+                    </a:prstGeom>
+                  </pic:spPr>
+                </pic:pic>
+              </a:graphicData>
+            </a:graphic>
+          </wp:inline>
+        </w:drawing>
+      </w:r>
+    </w:p>
+    <w:p/>
+    <w:p/>
+    <w:p/>
+    <w:p/>
+    <w:p/>
+    <w:p/>
+    <w:p>
+      <w:pPr>
+        <w:pStyle w:val="Prrafodelista"/>
+        <w:numPr>
+          <w:ilvl w:val="0"/>
+          <w:numId w:val="4"/>
+        </w:numPr>
+      </w:pPr>
+      <w:r>
+        <w:t>Ahora escogemos la librería creada</w:t>
+      </w:r>
+    </w:p>
+    <w:p>
+      <w:pPr>
+        <w:jc w:val="center"/>
+      </w:pPr>
+      <w:r>
+        <w:rPr>
+          <w:noProof/>
+        </w:rPr>
+        <w:lastRenderedPageBreak/>
+        <mc:AlternateContent>
+          <mc:Choice Requires="wps">
+            <w:drawing>
+              <wp:anchor distT="0" distB="0" distL="114300" distR="114300" simplePos="0" relativeHeight="251691008" behindDoc="0" locked="0" layoutInCell="1" allowOverlap="1" wp14:anchorId="31412E80" wp14:editId="2CA1AF5B">
+                <wp:simplePos x="0" y="0"/>
+                <wp:positionH relativeFrom="margin">
+                  <wp:posOffset>2529840</wp:posOffset>
+                </wp:positionH>
+                <wp:positionV relativeFrom="paragraph">
+                  <wp:posOffset>3463290</wp:posOffset>
+                </wp:positionV>
+                <wp:extent cx="914400" cy="295275"/>
+                <wp:effectExtent l="19050" t="19050" r="19050" b="28575"/>
+                <wp:wrapNone/>
+                <wp:docPr id="45" name="Rectángulo 45"/>
+                <wp:cNvGraphicFramePr/>
+                <a:graphic xmlns:a="http://schemas.openxmlformats.org/drawingml/2006/main">
+                  <a:graphicData uri="http://schemas.microsoft.com/office/word/2010/wordprocessingShape">
+                    <wps:wsp>
+                      <wps:cNvSpPr/>
+                      <wps:spPr>
+                        <a:xfrm>
+                          <a:off x="0" y="0"/>
+                          <a:ext cx="914400" cy="295275"/>
+                        </a:xfrm>
+                        <a:prstGeom prst="rect">
+                          <a:avLst/>
+                        </a:prstGeom>
+                        <a:noFill/>
+                        <a:ln w="28575">
+                          <a:solidFill>
+                            <a:srgbClr val="FF0000"/>
+                          </a:solidFill>
+                        </a:ln>
+                      </wps:spPr>
+                      <wps:style>
+                        <a:lnRef idx="2">
+                          <a:schemeClr val="accent1">
+                            <a:shade val="50000"/>
+                          </a:schemeClr>
+                        </a:lnRef>
+                        <a:fillRef idx="1">
+                          <a:schemeClr val="accent1"/>
+                        </a:fillRef>
+                        <a:effectRef idx="0">
+                          <a:schemeClr val="accent1"/>
+                        </a:effectRef>
+                        <a:fontRef idx="minor">
+                          <a:schemeClr val="lt1"/>
+                        </a:fontRef>
+                      </wps:style>
+                      <wps:bodyPr rot="0" spcFirstLastPara="0" vertOverflow="overflow" horzOverflow="overflow" vert="horz" wrap="square" lIns="91440" tIns="45720" rIns="91440" bIns="45720" numCol="1" spcCol="0" rtlCol="0" fromWordArt="0" anchor="ctr" anchorCtr="0" forceAA="0" compatLnSpc="1">
+                        <a:prstTxWarp prst="textNoShape">
+                          <a:avLst/>
+                        </a:prstTxWarp>
+                        <a:noAutofit/>
+                      </wps:bodyPr>
+                    </wps:wsp>
+                  </a:graphicData>
+                </a:graphic>
+                <wp14:sizeRelH relativeFrom="margin">
+                  <wp14:pctWidth>0</wp14:pctWidth>
+                </wp14:sizeRelH>
+                <wp14:sizeRelV relativeFrom="margin">
+                  <wp14:pctHeight>0</wp14:pctHeight>
+                </wp14:sizeRelV>
+              </wp:anchor>
+            </w:drawing>
+          </mc:Choice>
+          <mc:Fallback>
+            <w:pict>
+              <v:rect w14:anchorId="70B7BCBD" id="Rectángulo 45" o:spid="_x0000_s1026" style="position:absolute;margin-left:199.2pt;margin-top:272.7pt;width:1in;height:23.25pt;z-index:251691008;visibility:visible;mso-wrap-style:square;mso-width-percent:0;mso-height-percent:0;mso-wrap-distance-left:9pt;mso-wrap-distance-top:0;mso-wrap-distance-right:9pt;mso-wrap-distance-bottom:0;mso-position-horizontal:absolute;mso-position-horizontal-relative:margin;mso-position-vertical:absolute;mso-position-vertical-relative:text;mso-width-percent:0;mso-height-percent:0;mso-width-relative:margin;mso-height-relative:margin;v-text-anchor:middle" o:gfxdata="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" filled="f" strokecolor="red" strokeweight="2.25pt">
+                <w10:wrap anchorx="margin"/>
+              </v:rect>
+            </w:pict>
+          </mc:Fallback>
+        </mc:AlternateContent>
+      </w:r>
+      <w:r>
+        <w:rPr>
+          <w:noProof/>
+        </w:rPr>
+        <w:drawing>
+          <wp:inline distT="0" distB="0" distL="0" distR="0" wp14:anchorId="6D0CE10F" wp14:editId="2222DE3C">
+            <wp:extent cx="3505689" cy="3886742"/>
+            <wp:effectExtent l="0" t="0" r="0" b="0"/>
+            <wp:docPr id="59" name="Imagen 59" descr="Interfaz de usuario gráfica, Texto, Aplicación&#10;&#10;Descripción generada automáticamente"/>
+            <wp:cNvGraphicFramePr>
+              <a:graphicFrameLocks xmlns:a="http://schemas.openxmlformats.org/drawingml/2006/main" noChangeAspect="1"/>
+            </wp:cNvGraphicFramePr>
+            <a:graphic xmlns:a="http://schemas.openxmlformats.org/drawingml/2006/main">
+              <a:graphicData uri="http://schemas.openxmlformats.org/drawingml/2006/picture">
+                <pic:pic xmlns:pic="http://schemas.openxmlformats.org/drawingml/2006/picture">
+                  <pic:nvPicPr>
+                    <pic:cNvPr id="59" name="Imagen 59" descr="Interfaz de usuario gráfica, Texto, Aplicación&#10;&#10;Descripción generada automáticamente"/>
+                    <pic:cNvPicPr/>
+                  </pic:nvPicPr>
+                  <pic:blipFill>
+                    <a:blip r:embed="rId29"/>
+                    <a:stretch>
+                      <a:fillRect/>
+                    </a:stretch>
+                  </pic:blipFill>
+                  <pic:spPr>
+                    <a:xfrm>
+                      <a:off x="0" y="0"/>
+                      <a:ext cx="3505689" cy="3886742"/>
+                    </a:xfrm>
+                    <a:prstGeom prst="rect">
+                      <a:avLst/>
+                    </a:prstGeom>
+                  </pic:spPr>
+                </pic:pic>
+              </a:graphicData>
+            </a:graphic>
+          </wp:inline>
+        </w:drawing>
+      </w:r>
+    </w:p>
+    <w:p/>
+    <w:p>
+      <w:pPr>
+        <w:pStyle w:val="Prrafodelista"/>
+        <w:numPr>
+          <w:ilvl w:val="0"/>
+          <w:numId w:val="4"/>
+        </w:numPr>
+      </w:pPr>
+      <w:r>
+        <w:t>Damos clic en ok para finalizar</w:t>
+      </w:r>
+    </w:p>
+    <w:p>
+      <w:pPr>
+        <w:jc w:val="center"/>
+      </w:pPr>
+      <w:r>
+        <w:rPr>
+          <w:noProof/>
+        </w:rPr>
+        <mc:AlternateContent>
+          <mc:Choice Requires="wps">
+            <w:drawing>
+              <wp:anchor distT="0" distB="0" distL="114300" distR="114300" simplePos="0" relativeHeight="251693056" behindDoc="0" locked="0" layoutInCell="1" allowOverlap="1" wp14:anchorId="0E150F6C" wp14:editId="02CF1826">
+                <wp:simplePos x="0" y="0"/>
+                <wp:positionH relativeFrom="margin">
+                  <wp:posOffset>4044315</wp:posOffset>
+                </wp:positionH>
+                <wp:positionV relativeFrom="paragraph">
+                  <wp:posOffset>3462655</wp:posOffset>
+                </wp:positionV>
+                <wp:extent cx="514350" cy="295275"/>
+                <wp:effectExtent l="19050" t="19050" r="19050" b="28575"/>
+                <wp:wrapNone/>
+                <wp:docPr id="61" name="Rectángulo 61"/>
+                <wp:cNvGraphicFramePr/>
+                <a:graphic xmlns:a="http://schemas.openxmlformats.org/drawingml/2006/main">
+                  <a:graphicData uri="http://schemas.microsoft.com/office/word/2010/wordprocessingShape">
+                    <wps:wsp>
+                      <wps:cNvSpPr/>
+                      <wps:spPr>
+                        <a:xfrm>
+                          <a:off x="0" y="0"/>
+                          <a:ext cx="514350" cy="295275"/>
+                        </a:xfrm>
+                        <a:prstGeom prst="rect">
+                          <a:avLst/>
+                        </a:prstGeom>
+                        <a:noFill/>
+                        <a:ln w="28575">
+                          <a:solidFill>
+                            <a:srgbClr val="FF0000"/>
+                          </a:solidFill>
+                        </a:ln>
+                      </wps:spPr>
+                      <wps:style>
+                        <a:lnRef idx="2">
+                          <a:schemeClr val="accent1">
+                            <a:shade val="50000"/>
+                          </a:schemeClr>
+                        </a:lnRef>
+                        <a:fillRef idx="1">
+                          <a:schemeClr val="accent1"/>
+                        </a:fillRef>
+                        <a:effectRef idx="0">
+                          <a:schemeClr val="accent1"/>
+                        </a:effectRef>
+                        <a:fontRef idx="minor">
+                          <a:schemeClr val="lt1"/>
+                        </a:fontRef>
+                      </wps:style>
+                      <wps:bodyPr rot="0" spcFirstLastPara="0" vertOverflow="overflow" horzOverflow="overflow" vert="horz" wrap="square" lIns="91440" tIns="45720" rIns="91440" bIns="45720" numCol="1" spcCol="0" rtlCol="0" fromWordArt="0" anchor="ctr" anchorCtr="0" forceAA="0" compatLnSpc="1">
+                        <a:prstTxWarp prst="textNoShape">
+                          <a:avLst/>
+                        </a:prstTxWarp>
+                        <a:noAutofit/>
+                      </wps:bodyPr>
+                    </wps:wsp>
+                  </a:graphicData>
+                </a:graphic>
+                <wp14:sizeRelH relativeFrom="margin">
+                  <wp14:pctWidth>0</wp14:pctWidth>
+                </wp14:sizeRelH>
+                <wp14:sizeRelV relativeFrom="margin">
+                  <wp14:pctHeight>0</wp14:pctHeight>
+                </wp14:sizeRelV>
+              </wp:anchor>
+            </w:drawing>
+          </mc:Choice>
+          <mc:Fallback>
+            <w:pict>
+              <v:rect w14:anchorId="373336AA" id="Rectángulo 61" o:spid="_x0000_s1026" style="position:absolute;margin-left:318.45pt;margin-top:272.65pt;width:40.5pt;height:23.25pt;z-index:251693056;visibility:visible;mso-wrap-style:square;mso-width-percent:0;mso-height-percent:0;mso-wrap-distance-left:9pt;mso-wrap-distance-top:0;mso-wrap-distance-right:9pt;mso-wrap-distance-bottom:0;mso-position-horizontal:absolute;mso-position-horizontal-relative:margin;mso-position-vertical:absolute;mso-position-vertical-relative:text;mso-width-percent:0;mso-height-percent:0;mso-width-relative:margin;mso-height-relative:margin;v-text-anchor:middle" o:gfxdata="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" filled="f" strokecolor="red" strokeweight="2.25pt">
+                <w10:wrap anchorx="margin"/>
+              </v:rect>
+            </w:pict>
+          </mc:Fallback>
+        </mc:AlternateContent>
+      </w:r>
+      <w:r>
+        <w:rPr>
+          <w:noProof/>
+        </w:rPr>
+        <w:drawing>
+          <wp:inline distT="0" distB="0" distL="0" distR="0" wp14:anchorId="1B495031" wp14:editId="4DEAF8D6">
+            <wp:extent cx="5400040" cy="3784600"/>
+            <wp:effectExtent l="0" t="0" r="0" b="6350"/>
+            <wp:docPr id="60" name="Imagen 60" descr="Interfaz de usuario gráfica, Aplicación&#10;&#10;Descripción generada automáticamente"/>
+            <wp:cNvGraphicFramePr>
+              <a:graphicFrameLocks xmlns:a="http://schemas.openxmlformats.org/drawingml/2006/main" noChangeAspect="1"/>
+            </wp:cNvGraphicFramePr>
+            <a:graphic xmlns:a="http://schemas.openxmlformats.org/drawingml/2006/main">
+              <a:graphicData uri="http://schemas.openxmlformats.org/drawingml/2006/picture">
+                <pic:pic xmlns:pic="http://schemas.openxmlformats.org/drawingml/2006/picture">
+                  <pic:nvPicPr>
+                    <pic:cNvPr id="60" name="Imagen 60" descr="Interfaz de usuario gráfica, Aplicación&#10;&#10;Descripción generada automáticamente"/>
+                    <pic:cNvPicPr/>
+                  </pic:nvPicPr>
+                  <pic:blipFill>
+                    <a:blip r:embed="rId30"/>
+                    <a:stretch>
+                      <a:fillRect/>
+                    </a:stretch>
+                  </pic:blipFill>
+                  <pic:spPr>
+                    <a:xfrm>
+                      <a:off x="0" y="0"/>
+                      <a:ext cx="5400040" cy="3784600"/>
+                    </a:xfrm>
+                    <a:prstGeom prst="rect">
+                      <a:avLst/>
+                    </a:prstGeom>
+                  </pic:spPr>
+                </pic:pic>
+              </a:graphicData>
+            </a:graphic>
+          </wp:inline>
+        </w:drawing>
+      </w:r>
+    </w:p>
+    <w:p>
+      <w:r>
         <w:t>Publicar el aplicativo</w:t>
       </w:r>
     </w:p>
@@ -693,20 +3971,49 @@
         </w:numPr>
       </w:pPr>
       <w:r>
+        <w:lastRenderedPageBreak/>
         <w:t>Compilar el código fuente</w:t>
       </w:r>
     </w:p>
     <w:p>
       <w:r>
-        <w:t xml:space="preserve">Para ello presionamos click derecho sobre el proyecto y seleccionamos </w:t>
-      </w:r>
+        <w:t xml:space="preserve">Para ello presionamos </w:t>
+      </w:r>
+      <w:proofErr w:type="spellStart"/>
+      <w:proofErr w:type="gramStart"/>
+      <w:r>
+        <w:t>click</w:t>
+      </w:r>
+      <w:proofErr w:type="spellEnd"/>
+      <w:proofErr w:type="gramEnd"/>
+      <w:r>
+        <w:t xml:space="preserve"> derecho sobre el proyecto y seleccionamos </w:t>
+      </w:r>
+      <w:proofErr w:type="spellStart"/>
       <w:r>
         <w:rPr>
           <w:b/>
           <w:bCs/>
         </w:rPr>
-        <w:t>Clean and Build</w:t>
-      </w:r>
+        <w:t>Clean</w:t>
+      </w:r>
+      <w:proofErr w:type="spellEnd"/>
+      <w:r>
+        <w:rPr>
+          <w:b/>
+          <w:bCs/>
+        </w:rPr>
+        <w:t xml:space="preserve"> and </w:t>
+      </w:r>
+      <w:proofErr w:type="spellStart"/>
+      <w:r>
+        <w:rPr>
+          <w:b/>
+          <w:bCs/>
+        </w:rPr>
+        <w:t>Build</w:t>
+      </w:r>
+      <w:proofErr w:type="spellEnd"/>
     </w:p>
     <w:p>
       <w:r>
@@ -731,7 +4038,7 @@
                     </pic:cNvPicPr>
                   </pic:nvPicPr>
                   <pic:blipFill>
-                    <a:blip r:embed="rId12" cstate="print">
+                    <a:blip r:embed="rId31" cstate="print">
                       <a:extLst>
                         <a:ext uri="{28A0092B-C50C-407E-A947-70E740481C1C}">
                           <a14:useLocalDpi xmlns:a14="http://schemas.microsoft.com/office/drawing/2010/main" val="0"/>
@@ -767,6 +4074,9 @@
       <w:r>
         <w:t>Una vez que finalice nos mostrara la ruta donde está el archivo WAR</w:t>
       </w:r>
+      <w:r>
+        <w:t xml:space="preserve"> (guardar ruta para desplegar aplicación)</w:t>
+      </w:r>
     </w:p>
     <w:p>
       <w:r>
@@ -774,9 +4084,9 @@
           <w:noProof/>
         </w:rPr>
         <w:drawing>
-          <wp:inline distT="0" distB="0" distL="0" distR="0" wp14:anchorId="22288C4A" wp14:editId="48AC2C6D">
-            <wp:extent cx="5400040" cy="2836545"/>
-            <wp:effectExtent l="0" t="0" r="0" b="1905"/>
+          <wp:inline distT="0" distB="0" distL="0" distR="0" wp14:anchorId="22288C4A" wp14:editId="49180D73">
+            <wp:extent cx="5080227" cy="1628775"/>
+            <wp:effectExtent l="0" t="0" r="6350" b="0"/>
             <wp:docPr id="4" name="Imagen 4"/>
             <wp:cNvGraphicFramePr>
               <a:graphicFrameLocks xmlns:a="http://schemas.openxmlformats.org/drawingml/2006/main" noChangeAspect="1"/>
@@ -788,20 +4098,27 @@
                     <pic:cNvPr id="1" name=""/>
                     <pic:cNvPicPr/>
                   </pic:nvPicPr>
-                  <pic:blipFill>
-                    <a:blip r:embed="rId13"/>
-                    <a:stretch>
-                      <a:fillRect/>
-                    </a:stretch>
+                  <pic:blipFill rotWithShape="1">
+                    <a:blip r:embed="rId32"/>
+                    <a:srcRect l="17991" t="67495" r="35795" b="4298"/>
+                    <a:stretch/>
                   </pic:blipFill>
-                  <pic:spPr>
+                  <pic:spPr bwMode="auto">
                     <a:xfrm>
                       <a:off x="0" y="0"/>
-                      <a:ext cx="5400040" cy="2836545"/>
+                      <a:ext cx="5085632" cy="1630508"/>
                     </a:xfrm>
                     <a:prstGeom prst="rect">
                       <a:avLst/>
                     </a:prstGeom>
+                    <a:ln>
+                      <a:noFill/>
+                    </a:ln>
+                    <a:extLst>
+                      <a:ext uri="{53640926-AAD7-44D8-BBD7-CCE9431645EC}">
+                        <a14:shadowObscured xmlns:a14="http://schemas.microsoft.com/office/drawing/2010/main"/>
+                      </a:ext>
+                    </a:extLst>
                   </pic:spPr>
                 </pic:pic>
               </a:graphicData>
@@ -812,8 +4129,8 @@
     </w:p>
     <w:p/>
     <w:sectPr>
-      <w:headerReference w:type="default" r:id="rId14"/>
-      <w:footerReference w:type="default" r:id="rId15"/>
+      <w:headerReference w:type="default" r:id="rId33"/>
+      <w:footerReference w:type="default" r:id="rId34"/>
       <w:pgSz w:w="11906" w:h="16838"/>
       <w:pgMar w:top="1701" w:right="1701" w:bottom="426" w:left="1701" w:header="708" w:footer="708" w:gutter="0"/>
       <w:cols w:space="708"/>
@@ -1125,6 +4442,95 @@
 <file path=word/numbering.xml><?xml version="1.0" encoding="utf-8"?>
 <w:numbering xmlns:wpc="http://schemas.microsoft.com/office/word/2010/wordprocessingCanvas" xmlns:cx="http://schemas.microsoft.com/office/drawing/2014/chartex" xmlns:cx1="http://schemas.microsoft.com/office/drawing/2015/9/8/chartex" xmlns:cx2="http://schemas.microsoft.com/office/drawing/2015/10/21/chartex" xmlns:cx3="http://schemas.microsoft.com/office/drawing/2016/5/9/chartex" xmlns:cx4="http://schemas.microsoft.com/office/drawing/2016/5/10/chartex" xmlns:cx5="http://schemas.microsoft.com/office/drawing/2016/5/11/chartex" xmlns:cx6="http://schemas.microsoft.com/office/drawing/2016/5/12/chartex" xmlns:cx7="http://schemas.microsoft.com/office/drawing/2016/5/13/chartex" xmlns:cx8="http://schemas.microsoft.com/office/drawing/2016/5/14/chartex" xmlns:mc="http://schemas.openxmlformats.org/markup-compatibility/2006" xmlns:aink="http://schemas.microsoft.com/office/drawing/2016/ink" xmlns:am3d="http://schemas.microsoft.com/office/drawing/2017/model3d" xmlns:o="urn:schemas-microsoft-com:office:office" xmlns:oel="http://schemas.microsoft.com/office/2019/extlst" xmlns:r="http://schemas.openxmlformats.org/officeDocument/2006/relationships" xmlns:m="http://schemas.openxmlformats.org/officeDocument/2006/math" xmlns:v="urn:schemas-microsoft-com:vml" xmlns:wp14="http://schemas.microsoft.com/office/word/2010/wordprocessingDrawing" xmlns:wp="http://schemas.openxmlformats.org/drawingml/2006/wordprocessingDrawing" xmlns:w10="urn:schemas-microsoft-com:office:word" xmlns:w="http://schemas.openxmlformats.org/wordprocessingml/2006/main" xmlns:w14="http://schemas.microsoft.com/office/word/2010/wordml" xmlns:w15="http://schemas.microsoft.com/office/word/2012/wordml" xmlns:w16cex="http://schemas.microsoft.com/office/word/2018/wordml/cex" xmlns:w16cid="http://schemas.microsoft.com/office/word/2016/wordml/cid" xmlns:w16="http://schemas.microsoft.com/office/word/2018/wordml" xmlns:w16sdtdh="http://schemas.microsoft.com/office/word/2020/wordml/sdtdatahash" xmlns:w16se="http://schemas.microsoft.com/office/word/2015/wordml/symex" xmlns:wpg="http://schemas.microsoft.com/office/word/2010/wordprocessingGroup" xmlns:wpi="http://schemas.microsoft.com/office/word/2010/wordprocessingInk" xmlns:wne="http://schemas.microsoft.com/office/word/2006/wordml" xmlns:wps="http://schemas.microsoft.com/office/word/2010/wordprocessingShape" mc:Ignorable="w14 w15 w16se w16cid w16 w16cex w16sdtdh wp14">
   <w:abstractNum w:abstractNumId="0" w15:restartNumberingAfterBreak="0">
+    <w:nsid w:val="0B4628C3"/>
+    <w:multiLevelType w:val="hybridMultilevel"/>
+    <w:tmpl w:val="4950D904"/>
+    <w:lvl w:ilvl="0" w:tplc="FFFFFFFF">
+      <w:start w:val="1"/>
+      <w:numFmt w:val="decimal"/>
+      <w:lvlText w:val="%1."/>
+      <w:lvlJc w:val="left"/>
+      <w:pPr>
+        <w:ind w:left="720" w:hanging="360"/>
+      </w:pPr>
+      <w:rPr>
+        <w:rFonts w:hint="default"/>
+      </w:rPr>
+    </w:lvl>
+    <w:lvl w:ilvl="1" w:tplc="FFFFFFFF" w:tentative="1">
+      <w:start w:val="1"/>
+      <w:numFmt w:val="lowerLetter"/>
+      <w:lvlText w:val="%2."/>
+      <w:lvlJc w:val="left"/>
+      <w:pPr>
+        <w:ind w:left="1440" w:hanging="360"/>
+      </w:pPr>
+    </w:lvl>
+    <w:lvl w:ilvl="2" w:tplc="FFFFFFFF" w:tentative="1">
+      <w:start w:val="1"/>
+      <w:numFmt w:val="lowerRoman"/>
+      <w:lvlText w:val="%3."/>
+      <w:lvlJc w:val="right"/>
+      <w:pPr>
+        <w:ind w:left="2160" w:hanging="180"/>
+      </w:pPr>
+    </w:lvl>
+    <w:lvl w:ilvl="3" w:tplc="FFFFFFFF" w:tentative="1">
+      <w:start w:val="1"/>
+      <w:numFmt w:val="decimal"/>
+      <w:lvlText w:val="%4."/>
+      <w:lvlJc w:val="left"/>
+      <w:pPr>
+        <w:ind w:left="2880" w:hanging="360"/>
+      </w:pPr>
+    </w:lvl>
+    <w:lvl w:ilvl="4" w:tplc="FFFFFFFF" w:tentative="1">
+      <w:start w:val="1"/>
+      <w:numFmt w:val="lowerLetter"/>
+      <w:lvlText w:val="%5."/>
+      <w:lvlJc w:val="left"/>
+      <w:pPr>
+        <w:ind w:left="3600" w:hanging="360"/>
+      </w:pPr>
+    </w:lvl>
+    <w:lvl w:ilvl="5" w:tplc="FFFFFFFF" w:tentative="1">
+      <w:start w:val="1"/>
+      <w:numFmt w:val="lowerRoman"/>
+      <w:lvlText w:val="%6."/>
+      <w:lvlJc w:val="right"/>
+      <w:pPr>
+        <w:ind w:left="4320" w:hanging="180"/>
+      </w:pPr>
+    </w:lvl>
+    <w:lvl w:ilvl="6" w:tplc="FFFFFFFF" w:tentative="1">
+      <w:start w:val="1"/>
+      <w:numFmt w:val="decimal"/>
+      <w:lvlText w:val="%7."/>
+      <w:lvlJc w:val="left"/>
+      <w:pPr>
+        <w:ind w:left="5040" w:hanging="360"/>
+      </w:pPr>
+    </w:lvl>
+    <w:lvl w:ilvl="7" w:tplc="FFFFFFFF" w:tentative="1">
+      <w:start w:val="1"/>
+      <w:numFmt w:val="lowerLetter"/>
+      <w:lvlText w:val="%8."/>
+      <w:lvlJc w:val="left"/>
+      <w:pPr>
+        <w:ind w:left="5760" w:hanging="360"/>
+      </w:pPr>
+    </w:lvl>
+    <w:lvl w:ilvl="8" w:tplc="FFFFFFFF" w:tentative="1">
+      <w:start w:val="1"/>
+      <w:numFmt w:val="lowerRoman"/>
+      <w:lvlText w:val="%9."/>
+      <w:lvlJc w:val="right"/>
+      <w:pPr>
+        <w:ind w:left="6480" w:hanging="180"/>
+      </w:pPr>
+    </w:lvl>
+  </w:abstractNum>
+  <w:abstractNum w:abstractNumId="1" w15:restartNumberingAfterBreak="0">
     <w:nsid w:val="13000865"/>
     <w:multiLevelType w:val="hybridMultilevel"/>
     <w:tmpl w:val="69C88CE6"/>
@@ -1213,10 +4619,10 @@
       </w:pPr>
     </w:lvl>
   </w:abstractNum>
-  <w:abstractNum w:abstractNumId="1" w15:restartNumberingAfterBreak="0">
-    <w:nsid w:val="45D42399"/>
+  <w:abstractNum w:abstractNumId="2" w15:restartNumberingAfterBreak="0">
+    <w:nsid w:val="3E2A20AA"/>
     <w:multiLevelType w:val="hybridMultilevel"/>
-    <w:tmpl w:val="64F0CEE6"/>
+    <w:tmpl w:val="3D80E568"/>
     <w:lvl w:ilvl="0" w:tplc="300A000F">
       <w:start w:val="1"/>
       <w:numFmt w:val="decimal"/>
@@ -1302,11 +4708,198 @@
       </w:pPr>
     </w:lvl>
   </w:abstractNum>
+  <w:abstractNum w:abstractNumId="3" w15:restartNumberingAfterBreak="0">
+    <w:nsid w:val="45D42399"/>
+    <w:multiLevelType w:val="hybridMultilevel"/>
+    <w:tmpl w:val="64F0CEE6"/>
+    <w:lvl w:ilvl="0" w:tplc="300A000F">
+      <w:start w:val="1"/>
+      <w:numFmt w:val="decimal"/>
+      <w:lvlText w:val="%1."/>
+      <w:lvlJc w:val="left"/>
+      <w:pPr>
+        <w:ind w:left="720" w:hanging="360"/>
+      </w:pPr>
+      <w:rPr>
+        <w:rFonts w:hint="default"/>
+      </w:rPr>
+    </w:lvl>
+    <w:lvl w:ilvl="1" w:tplc="300A0019" w:tentative="1">
+      <w:start w:val="1"/>
+      <w:numFmt w:val="lowerLetter"/>
+      <w:lvlText w:val="%2."/>
+      <w:lvlJc w:val="left"/>
+      <w:pPr>
+        <w:ind w:left="1440" w:hanging="360"/>
+      </w:pPr>
+    </w:lvl>
+    <w:lvl w:ilvl="2" w:tplc="300A001B" w:tentative="1">
+      <w:start w:val="1"/>
+      <w:numFmt w:val="lowerRoman"/>
+      <w:lvlText w:val="%3."/>
+      <w:lvlJc w:val="right"/>
+      <w:pPr>
+        <w:ind w:left="2160" w:hanging="180"/>
+      </w:pPr>
+    </w:lvl>
+    <w:lvl w:ilvl="3" w:tplc="300A000F" w:tentative="1">
+      <w:start w:val="1"/>
+      <w:numFmt w:val="decimal"/>
+      <w:lvlText w:val="%4."/>
+      <w:lvlJc w:val="left"/>
+      <w:pPr>
+        <w:ind w:left="2880" w:hanging="360"/>
+      </w:pPr>
+    </w:lvl>
+    <w:lvl w:ilvl="4" w:tplc="300A0019" w:tentative="1">
+      <w:start w:val="1"/>
+      <w:numFmt w:val="lowerLetter"/>
+      <w:lvlText w:val="%5."/>
+      <w:lvlJc w:val="left"/>
+      <w:pPr>
+        <w:ind w:left="3600" w:hanging="360"/>
+      </w:pPr>
+    </w:lvl>
+    <w:lvl w:ilvl="5" w:tplc="300A001B" w:tentative="1">
+      <w:start w:val="1"/>
+      <w:numFmt w:val="lowerRoman"/>
+      <w:lvlText w:val="%6."/>
+      <w:lvlJc w:val="right"/>
+      <w:pPr>
+        <w:ind w:left="4320" w:hanging="180"/>
+      </w:pPr>
+    </w:lvl>
+    <w:lvl w:ilvl="6" w:tplc="300A000F" w:tentative="1">
+      <w:start w:val="1"/>
+      <w:numFmt w:val="decimal"/>
+      <w:lvlText w:val="%7."/>
+      <w:lvlJc w:val="left"/>
+      <w:pPr>
+        <w:ind w:left="5040" w:hanging="360"/>
+      </w:pPr>
+    </w:lvl>
+    <w:lvl w:ilvl="7" w:tplc="300A0019" w:tentative="1">
+      <w:start w:val="1"/>
+      <w:numFmt w:val="lowerLetter"/>
+      <w:lvlText w:val="%8."/>
+      <w:lvlJc w:val="left"/>
+      <w:pPr>
+        <w:ind w:left="5760" w:hanging="360"/>
+      </w:pPr>
+    </w:lvl>
+    <w:lvl w:ilvl="8" w:tplc="300A001B" w:tentative="1">
+      <w:start w:val="1"/>
+      <w:numFmt w:val="lowerRoman"/>
+      <w:lvlText w:val="%9."/>
+      <w:lvlJc w:val="right"/>
+      <w:pPr>
+        <w:ind w:left="6480" w:hanging="180"/>
+      </w:pPr>
+    </w:lvl>
+  </w:abstractNum>
+  <w:abstractNum w:abstractNumId="4" w15:restartNumberingAfterBreak="0">
+    <w:nsid w:val="5EAB19FA"/>
+    <w:multiLevelType w:val="hybridMultilevel"/>
+    <w:tmpl w:val="D1148430"/>
+    <w:lvl w:ilvl="0" w:tplc="300A000F">
+      <w:start w:val="1"/>
+      <w:numFmt w:val="decimal"/>
+      <w:lvlText w:val="%1."/>
+      <w:lvlJc w:val="left"/>
+      <w:pPr>
+        <w:ind w:left="720" w:hanging="360"/>
+      </w:pPr>
+      <w:rPr>
+        <w:rFonts w:hint="default"/>
+      </w:rPr>
+    </w:lvl>
+    <w:lvl w:ilvl="1" w:tplc="300A0019" w:tentative="1">
+      <w:start w:val="1"/>
+      <w:numFmt w:val="lowerLetter"/>
+      <w:lvlText w:val="%2."/>
+      <w:lvlJc w:val="left"/>
+      <w:pPr>
+        <w:ind w:left="1440" w:hanging="360"/>
+      </w:pPr>
+    </w:lvl>
+    <w:lvl w:ilvl="2" w:tplc="300A001B" w:tentative="1">
+      <w:start w:val="1"/>
+      <w:numFmt w:val="lowerRoman"/>
+      <w:lvlText w:val="%3."/>
+      <w:lvlJc w:val="right"/>
+      <w:pPr>
+        <w:ind w:left="2160" w:hanging="180"/>
+      </w:pPr>
+    </w:lvl>
+    <w:lvl w:ilvl="3" w:tplc="300A000F" w:tentative="1">
+      <w:start w:val="1"/>
+      <w:numFmt w:val="decimal"/>
+      <w:lvlText w:val="%4."/>
+      <w:lvlJc w:val="left"/>
+      <w:pPr>
+        <w:ind w:left="2880" w:hanging="360"/>
+      </w:pPr>
+    </w:lvl>
+    <w:lvl w:ilvl="4" w:tplc="300A0019" w:tentative="1">
+      <w:start w:val="1"/>
+      <w:numFmt w:val="lowerLetter"/>
+      <w:lvlText w:val="%5."/>
+      <w:lvlJc w:val="left"/>
+      <w:pPr>
+        <w:ind w:left="3600" w:hanging="360"/>
+      </w:pPr>
+    </w:lvl>
+    <w:lvl w:ilvl="5" w:tplc="300A001B" w:tentative="1">
+      <w:start w:val="1"/>
+      <w:numFmt w:val="lowerRoman"/>
+      <w:lvlText w:val="%6."/>
+      <w:lvlJc w:val="right"/>
+      <w:pPr>
+        <w:ind w:left="4320" w:hanging="180"/>
+      </w:pPr>
+    </w:lvl>
+    <w:lvl w:ilvl="6" w:tplc="300A000F" w:tentative="1">
+      <w:start w:val="1"/>
+      <w:numFmt w:val="decimal"/>
+      <w:lvlText w:val="%7."/>
+      <w:lvlJc w:val="left"/>
+      <w:pPr>
+        <w:ind w:left="5040" w:hanging="360"/>
+      </w:pPr>
+    </w:lvl>
+    <w:lvl w:ilvl="7" w:tplc="300A0019" w:tentative="1">
+      <w:start w:val="1"/>
+      <w:numFmt w:val="lowerLetter"/>
+      <w:lvlText w:val="%8."/>
+      <w:lvlJc w:val="left"/>
+      <w:pPr>
+        <w:ind w:left="5760" w:hanging="360"/>
+      </w:pPr>
+    </w:lvl>
+    <w:lvl w:ilvl="8" w:tplc="300A001B" w:tentative="1">
+      <w:start w:val="1"/>
+      <w:numFmt w:val="lowerRoman"/>
+      <w:lvlText w:val="%9."/>
+      <w:lvlJc w:val="right"/>
+      <w:pPr>
+        <w:ind w:left="6480" w:hanging="180"/>
+      </w:pPr>
+    </w:lvl>
+  </w:abstractNum>
   <w:num w:numId="1" w16cid:durableId="1513493929">
-    <w:abstractNumId w:val="0"/>
+    <w:abstractNumId w:val="1"/>
   </w:num>
   <w:num w:numId="2" w16cid:durableId="409694146">
-    <w:abstractNumId w:val="1"/>
+    <w:abstractNumId w:val="3"/>
+  </w:num>
+  <w:num w:numId="3" w16cid:durableId="746074974">
+    <w:abstractNumId w:val="4"/>
+  </w:num>
+  <w:num w:numId="4" w16cid:durableId="563492301">
+    <w:abstractNumId w:val="2"/>
+  </w:num>
+  <w:num w:numId="5" w16cid:durableId="39743029">
+    <w:abstractNumId w:val="0"/>
   </w:num>
 </w:numbering>
 </file>
@@ -2111,4 +5704,16 @@
     </a:ext>
   </a:extLst>
 </a:theme>
+</file>
+
+<file path=customXml/item1.xml><?xml version="1.0" encoding="utf-8"?>
+<b:Sources xmlns:b="http://schemas.openxmlformats.org/officeDocument/2006/bibliography" xmlns="http://schemas.openxmlformats.org/officeDocument/2006/bibliography" SelectedStyle="\APASixthEditionOfficeOnline.xsl" StyleName="APA" Version="6"/>
+</file>
+
+<file path=customXml/itemProps1.xml><?xml version="1.0" encoding="utf-8"?>
+<ds:datastoreItem xmlns:ds="http://schemas.openxmlformats.org/officeDocument/2006/customXml" ds:itemID="{C4D834F3-DD7D-4BDE-822C-6C9381AD6581}">
+  <ds:schemaRefs>
+    <ds:schemaRef ds:uri="http://schemas.openxmlformats.org/officeDocument/2006/bibliography"/>
+  </ds:schemaRefs>
+</ds:datastoreItem>
 </file>
</xml_diff>